<commit_message>
Update some API docs
</commit_message>
<xml_diff>
--- a/gurudocs/API_Objects.docx
+++ b/gurudocs/API_Objects.docx
@@ -22,6 +22,24 @@
     </w:p>
     <w:p>
       <w:pPr>
+        <w:jc w:val="center"/>
+        <w:rPr>
+          <w:rFonts w:ascii="Times" w:hAnsi="Times"/>
+          <w:sz w:val="22"/>
+          <w:szCs w:val="22"/>
+        </w:rPr>
+      </w:pPr>
+      <w:r>
+        <w:rPr>
+          <w:rFonts w:ascii="Times" w:hAnsi="Times"/>
+          <w:sz w:val="22"/>
+          <w:szCs w:val="22"/>
+        </w:rPr>
+        <w:t>Paul Wessel, Updated July 22, 2017</w:t>
+      </w:r>
+    </w:p>
+    <w:p>
+      <w:pPr>
         <w:jc w:val="both"/>
         <w:rPr>
           <w:rFonts w:ascii="Times" w:hAnsi="Times"/>
@@ -129,55 +147,119 @@
           <w:sz w:val="22"/>
           <w:szCs w:val="22"/>
         </w:rPr>
-        <w:t>ges, postscript, matrix, vector</w:t>
-      </w:r>
-      <w:r>
-        <w:rPr>
-          <w:rFonts w:ascii="Times" w:hAnsi="Times"/>
-          <w:sz w:val="22"/>
-          <w:szCs w:val="22"/>
-        </w:rPr>
-        <w:t xml:space="preserve"> are created, duplicated, set as input sources (for “reading”) or output destinations (for “writing”) and </w:t>
-      </w:r>
-      <w:r>
-        <w:rPr>
-          <w:rFonts w:ascii="Times" w:hAnsi="Times"/>
-          <w:sz w:val="22"/>
-          <w:szCs w:val="22"/>
-        </w:rPr>
-        <w:t>finally</w:t>
-      </w:r>
-      <w:r>
-        <w:rPr>
-          <w:rFonts w:ascii="Times" w:hAnsi="Times"/>
-          <w:sz w:val="22"/>
-          <w:szCs w:val="22"/>
-        </w:rPr>
-        <w:t xml:space="preserve"> read or written as indicated</w:t>
-      </w:r>
-      <w:r>
-        <w:rPr>
-          <w:rFonts w:ascii="Times" w:hAnsi="Times"/>
-          <w:sz w:val="22"/>
-          <w:szCs w:val="22"/>
-        </w:rPr>
-        <w:t xml:space="preserve"> or given as input or output to modules</w:t>
-      </w:r>
-      <w:r>
-        <w:rPr>
-          <w:rFonts w:ascii="Times" w:hAnsi="Times"/>
-          <w:sz w:val="22"/>
-          <w:szCs w:val="22"/>
-        </w:rPr>
-        <w:t xml:space="preserve">.  All such containers </w:t>
-      </w:r>
-      <w:r>
-        <w:rPr>
-          <w:rFonts w:ascii="Times" w:hAnsi="Times"/>
-          <w:sz w:val="22"/>
-          <w:szCs w:val="22"/>
-        </w:rPr>
-        <w:t>will be</w:t>
+        <w:t xml:space="preserve">ges, postscript, matrix, </w:t>
+      </w:r>
+      <w:r>
+        <w:rPr>
+          <w:rFonts w:ascii="Times" w:hAnsi="Times"/>
+          <w:sz w:val="22"/>
+          <w:szCs w:val="22"/>
+        </w:rPr>
+        <w:t xml:space="preserve">and </w:t>
+      </w:r>
+      <w:r>
+        <w:rPr>
+          <w:rFonts w:ascii="Times" w:hAnsi="Times"/>
+          <w:sz w:val="22"/>
+          <w:szCs w:val="22"/>
+        </w:rPr>
+        <w:t>vector</w:t>
+      </w:r>
+      <w:r>
+        <w:rPr>
+          <w:rFonts w:ascii="Times" w:hAnsi="Times"/>
+          <w:sz w:val="22"/>
+          <w:szCs w:val="22"/>
+        </w:rPr>
+        <w:t xml:space="preserve"> are created, duplicated, set as </w:t>
+      </w:r>
+      <w:r>
+        <w:rPr>
+          <w:rFonts w:ascii="Times" w:hAnsi="Times"/>
+          <w:sz w:val="22"/>
+          <w:szCs w:val="22"/>
+        </w:rPr>
+        <w:t xml:space="preserve">virtual </w:t>
+      </w:r>
+      <w:r>
+        <w:rPr>
+          <w:rFonts w:ascii="Times" w:hAnsi="Times"/>
+          <w:sz w:val="22"/>
+          <w:szCs w:val="22"/>
+        </w:rPr>
+        <w:t xml:space="preserve">input sources (for “reading”) or </w:t>
+      </w:r>
+      <w:r>
+        <w:rPr>
+          <w:rFonts w:ascii="Times" w:hAnsi="Times"/>
+          <w:sz w:val="22"/>
+          <w:szCs w:val="22"/>
+        </w:rPr>
+        <w:t xml:space="preserve">virtual </w:t>
+      </w:r>
+      <w:r>
+        <w:rPr>
+          <w:rFonts w:ascii="Times" w:hAnsi="Times"/>
+          <w:sz w:val="22"/>
+          <w:szCs w:val="22"/>
+        </w:rPr>
+        <w:t xml:space="preserve">output destinations (for “writing”) </w:t>
+      </w:r>
+      <w:r>
+        <w:rPr>
+          <w:rFonts w:ascii="Times" w:hAnsi="Times"/>
+          <w:sz w:val="22"/>
+          <w:szCs w:val="22"/>
+        </w:rPr>
+        <w:t>in</w:t>
+      </w:r>
+      <w:r>
+        <w:rPr>
+          <w:rFonts w:ascii="Times" w:hAnsi="Times"/>
+          <w:sz w:val="22"/>
+          <w:szCs w:val="22"/>
+        </w:rPr>
+        <w:t xml:space="preserve"> module</w:t>
+      </w:r>
+      <w:r>
+        <w:rPr>
+          <w:rFonts w:ascii="Times" w:hAnsi="Times"/>
+          <w:sz w:val="22"/>
+          <w:szCs w:val="22"/>
+        </w:rPr>
+        <w:t xml:space="preserve"> calls</w:t>
+      </w:r>
+      <w:r>
+        <w:rPr>
+          <w:rFonts w:ascii="Times" w:hAnsi="Times"/>
+          <w:sz w:val="22"/>
+          <w:szCs w:val="22"/>
+        </w:rPr>
+        <w:t xml:space="preserve">.  </w:t>
+      </w:r>
+      <w:r>
+        <w:rPr>
+          <w:rFonts w:ascii="Times" w:hAnsi="Times"/>
+          <w:sz w:val="22"/>
+          <w:szCs w:val="22"/>
+        </w:rPr>
+        <w:t>S</w:t>
+      </w:r>
+      <w:r>
+        <w:rPr>
+          <w:rFonts w:ascii="Times" w:hAnsi="Times"/>
+          <w:sz w:val="22"/>
+          <w:szCs w:val="22"/>
+        </w:rPr>
+        <w:t xml:space="preserve">uch containers </w:t>
+      </w:r>
+      <w:r>
+        <w:rPr>
+          <w:rFonts w:ascii="Times" w:hAnsi="Times"/>
+          <w:sz w:val="22"/>
+          <w:szCs w:val="22"/>
+        </w:rPr>
+        <w:t>are</w:t>
       </w:r>
       <w:r>
         <w:rPr>
@@ -234,23 +316,23 @@
           <w:sz w:val="22"/>
           <w:szCs w:val="22"/>
         </w:rPr>
-        <w:t xml:space="preserve"> maintains a </w:t>
-      </w:r>
-      <w:r>
-        <w:rPr>
-          <w:rFonts w:ascii="Times" w:hAnsi="Times"/>
-          <w:sz w:val="22"/>
-          <w:szCs w:val="22"/>
-        </w:rPr>
-        <w:t>GMTAPI_DATA_OBJECT</w:t>
-      </w:r>
-      <w:r>
-        <w:rPr>
-          <w:rFonts w:ascii="Times" w:hAnsi="Times"/>
-          <w:sz w:val="22"/>
-          <w:szCs w:val="22"/>
-        </w:rPr>
-        <w:t xml:space="preserve"> array with one </w:t>
+        <w:t xml:space="preserve"> maintains a</w:t>
+      </w:r>
+      <w:r>
+        <w:rPr>
+          <w:rFonts w:ascii="Times" w:hAnsi="Times"/>
+          <w:sz w:val="22"/>
+          <w:szCs w:val="22"/>
+        </w:rPr>
+        <w:t>n internal</w:t>
+      </w:r>
+      <w:r>
+        <w:rPr>
+          <w:rFonts w:ascii="Times" w:hAnsi="Times"/>
+          <w:sz w:val="22"/>
+          <w:szCs w:val="22"/>
+        </w:rPr>
+        <w:t xml:space="preserve"> GMTAPI_DATA_OBJECT array with one </w:t>
       </w:r>
       <w:r>
         <w:rPr>
@@ -266,7 +348,186 @@
           <w:sz w:val="22"/>
           <w:szCs w:val="22"/>
         </w:rPr>
-        <w:t xml:space="preserve"> per container.  Each object has two void pointers: resource and data.  In general, we read from resources and write to data but this is unclear at times.  Here is the current status:</w:t>
+        <w:t xml:space="preserve"> per container.  </w:t>
+      </w:r>
+      <w:r>
+        <w:rPr>
+          <w:rFonts w:ascii="Times" w:hAnsi="Times"/>
+          <w:sz w:val="22"/>
+          <w:szCs w:val="22"/>
+        </w:rPr>
+        <w:t>Among</w:t>
+      </w:r>
+      <w:r>
+        <w:rPr>
+          <w:rFonts w:ascii="Times" w:hAnsi="Times"/>
+          <w:sz w:val="22"/>
+          <w:szCs w:val="22"/>
+        </w:rPr>
+        <w:t xml:space="preserve"> </w:t>
+      </w:r>
+      <w:r>
+        <w:rPr>
+          <w:rFonts w:ascii="Times" w:hAnsi="Times"/>
+          <w:sz w:val="22"/>
+          <w:szCs w:val="22"/>
+        </w:rPr>
+        <w:t xml:space="preserve">such </w:t>
+      </w:r>
+      <w:r>
+        <w:rPr>
+          <w:rFonts w:ascii="Times" w:hAnsi="Times"/>
+          <w:sz w:val="22"/>
+          <w:szCs w:val="22"/>
+        </w:rPr>
+        <w:t>object</w:t>
+      </w:r>
+      <w:r>
+        <w:rPr>
+          <w:rFonts w:ascii="Times" w:hAnsi="Times"/>
+          <w:sz w:val="22"/>
+          <w:szCs w:val="22"/>
+        </w:rPr>
+        <w:t>’s metadata</w:t>
+      </w:r>
+      <w:r>
+        <w:rPr>
+          <w:rFonts w:ascii="Times" w:hAnsi="Times"/>
+          <w:sz w:val="22"/>
+          <w:szCs w:val="22"/>
+        </w:rPr>
+        <w:t xml:space="preserve"> </w:t>
+      </w:r>
+      <w:r>
+        <w:rPr>
+          <w:rFonts w:ascii="Times" w:hAnsi="Times"/>
+          <w:sz w:val="22"/>
+          <w:szCs w:val="22"/>
+        </w:rPr>
+        <w:t>is</w:t>
+      </w:r>
+      <w:r>
+        <w:rPr>
+          <w:rFonts w:ascii="Times" w:hAnsi="Times"/>
+          <w:sz w:val="22"/>
+          <w:szCs w:val="22"/>
+        </w:rPr>
+        <w:t xml:space="preserve"> </w:t>
+      </w:r>
+      <w:r>
+        <w:rPr>
+          <w:rFonts w:ascii="Times" w:hAnsi="Times"/>
+          <w:sz w:val="22"/>
+          <w:szCs w:val="22"/>
+        </w:rPr>
+        <w:t>a void</w:t>
+      </w:r>
+      <w:r>
+        <w:rPr>
+          <w:rFonts w:ascii="Times" w:hAnsi="Times"/>
+          <w:sz w:val="22"/>
+          <w:szCs w:val="22"/>
+        </w:rPr>
+        <w:t>*</w:t>
+      </w:r>
+      <w:r>
+        <w:rPr>
+          <w:rFonts w:ascii="Times" w:hAnsi="Times"/>
+          <w:sz w:val="22"/>
+          <w:szCs w:val="22"/>
+        </w:rPr>
+        <w:t xml:space="preserve"> pointer called </w:t>
+      </w:r>
+      <w:r>
+        <w:rPr>
+          <w:rFonts w:ascii="Times" w:hAnsi="Times"/>
+          <w:b/>
+          <w:sz w:val="22"/>
+          <w:szCs w:val="22"/>
+        </w:rPr>
+        <w:t>resource</w:t>
+      </w:r>
+      <w:r>
+        <w:rPr>
+          <w:rFonts w:ascii="Times" w:hAnsi="Times"/>
+          <w:sz w:val="22"/>
+          <w:szCs w:val="22"/>
+        </w:rPr>
+        <w:t xml:space="preserve">.  </w:t>
+      </w:r>
+      <w:r>
+        <w:rPr>
+          <w:rFonts w:ascii="Times" w:hAnsi="Times"/>
+          <w:sz w:val="22"/>
+          <w:szCs w:val="22"/>
+        </w:rPr>
+        <w:t xml:space="preserve">When modules </w:t>
+      </w:r>
+      <w:proofErr w:type="gramStart"/>
+      <w:r>
+        <w:rPr>
+          <w:rFonts w:ascii="Times" w:hAnsi="Times"/>
+          <w:sz w:val="22"/>
+          <w:szCs w:val="22"/>
+        </w:rPr>
+        <w:t>read</w:t>
+      </w:r>
+      <w:proofErr w:type="gramEnd"/>
+      <w:r>
+        <w:rPr>
+          <w:rFonts w:ascii="Times" w:hAnsi="Times"/>
+          <w:sz w:val="22"/>
+          <w:szCs w:val="22"/>
+        </w:rPr>
+        <w:t xml:space="preserve"> or write data this pointer is set to the allocated memory. </w:t>
+      </w:r>
+      <w:r>
+        <w:rPr>
+          <w:rFonts w:ascii="Times" w:hAnsi="Times"/>
+          <w:sz w:val="22"/>
+          <w:szCs w:val="22"/>
+        </w:rPr>
+        <w:t xml:space="preserve">Here is </w:t>
+      </w:r>
+      <w:r>
+        <w:rPr>
+          <w:rFonts w:ascii="Times" w:hAnsi="Times"/>
+          <w:sz w:val="22"/>
+          <w:szCs w:val="22"/>
+        </w:rPr>
+        <w:t>a</w:t>
+      </w:r>
+      <w:r>
+        <w:rPr>
+          <w:rFonts w:ascii="Times" w:hAnsi="Times"/>
+          <w:sz w:val="22"/>
+          <w:szCs w:val="22"/>
+        </w:rPr>
+        <w:t xml:space="preserve"> </w:t>
+      </w:r>
+      <w:r>
+        <w:rPr>
+          <w:rFonts w:ascii="Times" w:hAnsi="Times"/>
+          <w:sz w:val="22"/>
+          <w:szCs w:val="22"/>
+        </w:rPr>
+        <w:t>brief overview</w:t>
+      </w:r>
+      <w:r>
+        <w:rPr>
+          <w:rFonts w:ascii="Times" w:hAnsi="Times"/>
+          <w:sz w:val="22"/>
+          <w:szCs w:val="22"/>
+        </w:rPr>
+        <w:t xml:space="preserve"> of how the main API functions work</w:t>
+      </w:r>
+      <w:r>
+        <w:rPr>
+          <w:rFonts w:ascii="Times" w:hAnsi="Times"/>
+          <w:sz w:val="22"/>
+          <w:szCs w:val="22"/>
+        </w:rPr>
+        <w:t>:</w:t>
       </w:r>
     </w:p>
     <w:p>
@@ -353,7 +614,23 @@
           <w:sz w:val="22"/>
           <w:szCs w:val="22"/>
         </w:rPr>
-        <w:t xml:space="preserve">IMAGE it can be called twice: First to get </w:t>
+        <w:t xml:space="preserve">IMAGE it </w:t>
+      </w:r>
+      <w:r>
+        <w:rPr>
+          <w:rFonts w:ascii="Times" w:hAnsi="Times"/>
+          <w:sz w:val="22"/>
+          <w:szCs w:val="22"/>
+        </w:rPr>
+        <w:t>may</w:t>
+      </w:r>
+      <w:r>
+        <w:rPr>
+          <w:rFonts w:ascii="Times" w:hAnsi="Times"/>
+          <w:sz w:val="22"/>
+          <w:szCs w:val="22"/>
+        </w:rPr>
+        <w:t xml:space="preserve"> be called twice: First to get </w:t>
       </w:r>
       <w:r>
         <w:rPr>
@@ -369,7 +646,71 @@
           <w:sz w:val="22"/>
           <w:szCs w:val="22"/>
         </w:rPr>
-        <w:t>container, second to allocate data (by passing the address that was returned the first time</w:t>
+        <w:t>container</w:t>
+      </w:r>
+      <w:r>
+        <w:rPr>
+          <w:rFonts w:ascii="Times" w:hAnsi="Times"/>
+          <w:sz w:val="22"/>
+          <w:szCs w:val="22"/>
+        </w:rPr>
+        <w:t xml:space="preserve"> with a header</w:t>
+      </w:r>
+      <w:r>
+        <w:rPr>
+          <w:rFonts w:ascii="Times" w:hAnsi="Times"/>
+          <w:sz w:val="22"/>
+          <w:szCs w:val="22"/>
+        </w:rPr>
+        <w:t>, second to allocate data (</w:t>
+      </w:r>
+      <w:r>
+        <w:rPr>
+          <w:rFonts w:ascii="Times" w:hAnsi="Times"/>
+          <w:sz w:val="22"/>
+          <w:szCs w:val="22"/>
+        </w:rPr>
+        <w:t xml:space="preserve">you </w:t>
+      </w:r>
+      <w:r>
+        <w:rPr>
+          <w:rFonts w:ascii="Times" w:hAnsi="Times"/>
+          <w:sz w:val="22"/>
+          <w:szCs w:val="22"/>
+        </w:rPr>
+        <w:t>must pass</w:t>
+      </w:r>
+      <w:r>
+        <w:rPr>
+          <w:rFonts w:ascii="Times" w:hAnsi="Times"/>
+          <w:sz w:val="22"/>
+          <w:szCs w:val="22"/>
+        </w:rPr>
+        <w:t xml:space="preserve"> the address returned </w:t>
+      </w:r>
+      <w:r>
+        <w:rPr>
+          <w:rFonts w:ascii="Times" w:hAnsi="Times"/>
+          <w:sz w:val="22"/>
+          <w:szCs w:val="22"/>
+        </w:rPr>
+        <w:t xml:space="preserve">by </w:t>
+      </w:r>
+      <w:r>
+        <w:rPr>
+          <w:rFonts w:ascii="Times" w:hAnsi="Times"/>
+          <w:sz w:val="22"/>
+          <w:szCs w:val="22"/>
+        </w:rPr>
+        <w:t xml:space="preserve">the first </w:t>
+      </w:r>
+      <w:r>
+        <w:rPr>
+          <w:rFonts w:ascii="Times" w:hAnsi="Times"/>
+          <w:sz w:val="22"/>
+          <w:szCs w:val="22"/>
+        </w:rPr>
+        <w:t>call</w:t>
       </w:r>
       <w:r>
         <w:rPr>
@@ -385,8 +726,25 @@
           <w:sz w:val="22"/>
           <w:szCs w:val="22"/>
         </w:rPr>
-        <w:t xml:space="preserve">. All other </w:t>
-      </w:r>
+        <w:t xml:space="preserve">. </w:t>
+      </w:r>
+      <w:r>
+        <w:rPr>
+          <w:rFonts w:ascii="Times" w:hAnsi="Times"/>
+          <w:sz w:val="22"/>
+          <w:szCs w:val="22"/>
+        </w:rPr>
+        <w:t>For</w:t>
+      </w:r>
+      <w:r>
+        <w:rPr>
+          <w:rFonts w:ascii="Times" w:hAnsi="Times"/>
+          <w:sz w:val="22"/>
+          <w:szCs w:val="22"/>
+        </w:rPr>
+        <w:t xml:space="preserve"> other </w:t>
+      </w:r>
+      <w:proofErr w:type="gramStart"/>
       <w:r>
         <w:rPr>
           <w:rFonts w:ascii="Times" w:hAnsi="Times"/>
@@ -395,37 +753,94 @@
         </w:rPr>
         <w:t>families</w:t>
       </w:r>
-      <w:r>
-        <w:rPr>
-          <w:rFonts w:ascii="Times" w:hAnsi="Times"/>
-          <w:sz w:val="22"/>
-          <w:szCs w:val="22"/>
-        </w:rPr>
-        <w:t xml:space="preserve"> can only be called once.  </w:t>
-      </w:r>
-      <w:r>
-        <w:rPr>
-          <w:rFonts w:ascii="Times" w:hAnsi="Times"/>
-          <w:sz w:val="22"/>
-          <w:szCs w:val="22"/>
-        </w:rPr>
-        <w:t>When</w:t>
-      </w:r>
-      <w:r>
-        <w:rPr>
-          <w:rFonts w:ascii="Times" w:hAnsi="Times"/>
-          <w:sz w:val="22"/>
-          <w:szCs w:val="22"/>
-        </w:rPr>
-        <w:t xml:space="preserve"> the container </w:t>
-      </w:r>
-      <w:r>
-        <w:rPr>
-          <w:rFonts w:ascii="Times" w:hAnsi="Times"/>
-          <w:sz w:val="22"/>
-          <w:szCs w:val="22"/>
-        </w:rPr>
-        <w:t>is created, it is</w:t>
+      <w:proofErr w:type="gramEnd"/>
+      <w:r>
+        <w:rPr>
+          <w:rFonts w:ascii="Times" w:hAnsi="Times"/>
+          <w:sz w:val="22"/>
+          <w:szCs w:val="22"/>
+        </w:rPr>
+        <w:t xml:space="preserve"> </w:t>
+      </w:r>
+      <w:r>
+        <w:rPr>
+          <w:rFonts w:ascii="Times" w:hAnsi="Times"/>
+          <w:sz w:val="22"/>
+          <w:szCs w:val="22"/>
+        </w:rPr>
+        <w:t>you</w:t>
+      </w:r>
+      <w:r>
+        <w:rPr>
+          <w:rFonts w:ascii="Times" w:hAnsi="Times"/>
+          <w:sz w:val="22"/>
+          <w:szCs w:val="22"/>
+        </w:rPr>
+        <w:t xml:space="preserve"> </w:t>
+      </w:r>
+      <w:r>
+        <w:rPr>
+          <w:rFonts w:ascii="Times" w:hAnsi="Times"/>
+          <w:sz w:val="22"/>
+          <w:szCs w:val="22"/>
+        </w:rPr>
+        <w:t>must call it</w:t>
+      </w:r>
+      <w:r>
+        <w:rPr>
+          <w:rFonts w:ascii="Times" w:hAnsi="Times"/>
+          <w:sz w:val="22"/>
+          <w:szCs w:val="22"/>
+        </w:rPr>
+        <w:t xml:space="preserve"> </w:t>
+      </w:r>
+      <w:r>
+        <w:rPr>
+          <w:rFonts w:ascii="Times" w:hAnsi="Times"/>
+          <w:sz w:val="22"/>
+          <w:szCs w:val="22"/>
+        </w:rPr>
+        <w:t>once.</w:t>
+      </w:r>
+      <w:r>
+        <w:rPr>
+          <w:rFonts w:ascii="Times" w:hAnsi="Times"/>
+          <w:sz w:val="22"/>
+          <w:szCs w:val="22"/>
+        </w:rPr>
+        <w:t xml:space="preserve"> </w:t>
+      </w:r>
+      <w:r>
+        <w:rPr>
+          <w:rFonts w:ascii="Times" w:hAnsi="Times"/>
+          <w:sz w:val="22"/>
+          <w:szCs w:val="22"/>
+        </w:rPr>
+        <w:t>T</w:t>
+      </w:r>
+      <w:r>
+        <w:rPr>
+          <w:rFonts w:ascii="Times" w:hAnsi="Times"/>
+          <w:sz w:val="22"/>
+          <w:szCs w:val="22"/>
+        </w:rPr>
+        <w:t xml:space="preserve">he container </w:t>
+      </w:r>
+      <w:r>
+        <w:rPr>
+          <w:rFonts w:ascii="Times" w:hAnsi="Times"/>
+          <w:sz w:val="22"/>
+          <w:szCs w:val="22"/>
+        </w:rPr>
+        <w:t>is created</w:t>
+      </w:r>
+      <w:r>
+        <w:rPr>
+          <w:rFonts w:ascii="Times" w:hAnsi="Times"/>
+          <w:sz w:val="22"/>
+          <w:szCs w:val="22"/>
+        </w:rPr>
+        <w:t xml:space="preserve"> and</w:t>
       </w:r>
       <w:r>
         <w:rPr>
@@ -473,7 +888,23 @@
           <w:sz w:val="22"/>
           <w:szCs w:val="22"/>
         </w:rPr>
-        <w:t xml:space="preserve">we set both </w:t>
+        <w:t>we set</w:t>
+      </w:r>
+      <w:r>
+        <w:rPr>
+          <w:rFonts w:ascii="Times" w:hAnsi="Times"/>
+          <w:sz w:val="22"/>
+          <w:szCs w:val="22"/>
+        </w:rPr>
+        <w:t xml:space="preserve"> its</w:t>
+      </w:r>
+      <w:r>
+        <w:rPr>
+          <w:rFonts w:ascii="Times" w:hAnsi="Times"/>
+          <w:sz w:val="22"/>
+          <w:szCs w:val="22"/>
+        </w:rPr>
+        <w:t xml:space="preserve"> </w:t>
       </w:r>
       <w:r>
         <w:rPr>
@@ -482,15 +913,47 @@
           <w:sz w:val="22"/>
           <w:szCs w:val="22"/>
         </w:rPr>
-        <w:t>data</w:t>
-      </w:r>
-      <w:r>
-        <w:rPr>
-          <w:rFonts w:ascii="Times" w:hAnsi="Times"/>
-          <w:sz w:val="22"/>
-          <w:szCs w:val="22"/>
-        </w:rPr>
-        <w:t xml:space="preserve"> and </w:t>
+        <w:t>resource</w:t>
+      </w:r>
+      <w:r>
+        <w:rPr>
+          <w:rFonts w:ascii="Times" w:hAnsi="Times"/>
+          <w:sz w:val="22"/>
+          <w:szCs w:val="22"/>
+        </w:rPr>
+        <w:t xml:space="preserve"> to point to that container</w:t>
+      </w:r>
+      <w:r>
+        <w:rPr>
+          <w:rFonts w:ascii="Times" w:hAnsi="Times"/>
+          <w:sz w:val="22"/>
+          <w:szCs w:val="22"/>
+        </w:rPr>
+        <w:t>, which is returned</w:t>
+      </w:r>
+      <w:r>
+        <w:rPr>
+          <w:rFonts w:ascii="Times" w:hAnsi="Times"/>
+          <w:sz w:val="22"/>
+          <w:szCs w:val="22"/>
+        </w:rPr>
+        <w:t xml:space="preserve">.  If direction is GMT_OUT then </w:t>
+      </w:r>
+      <w:r>
+        <w:rPr>
+          <w:rFonts w:ascii="Times" w:hAnsi="Times"/>
+          <w:sz w:val="22"/>
+          <w:szCs w:val="22"/>
+        </w:rPr>
+        <w:t xml:space="preserve">also </w:t>
+      </w:r>
+      <w:r>
+        <w:rPr>
+          <w:rFonts w:ascii="Times" w:hAnsi="Times"/>
+          <w:sz w:val="22"/>
+          <w:szCs w:val="22"/>
+        </w:rPr>
+        <w:t xml:space="preserve">we set </w:t>
       </w:r>
       <w:r>
         <w:rPr>
@@ -499,39 +962,6 @@
           <w:sz w:val="22"/>
           <w:szCs w:val="22"/>
         </w:rPr>
-        <w:t>resource</w:t>
-      </w:r>
-      <w:r>
-        <w:rPr>
-          <w:rFonts w:ascii="Times" w:hAnsi="Times"/>
-          <w:sz w:val="22"/>
-          <w:szCs w:val="22"/>
-        </w:rPr>
-        <w:t xml:space="preserve"> to point to that container.  If direction is GMT_OUT then </w:t>
-      </w:r>
-      <w:r>
-        <w:rPr>
-          <w:rFonts w:ascii="Times" w:hAnsi="Times"/>
-          <w:sz w:val="22"/>
-          <w:szCs w:val="22"/>
-        </w:rPr>
-        <w:t xml:space="preserve">also </w:t>
-      </w:r>
-      <w:r>
-        <w:rPr>
-          <w:rFonts w:ascii="Times" w:hAnsi="Times"/>
-          <w:sz w:val="22"/>
-          <w:szCs w:val="22"/>
-        </w:rPr>
-        <w:t xml:space="preserve">we set </w:t>
-      </w:r>
-      <w:r>
-        <w:rPr>
-          <w:rFonts w:ascii="Times" w:hAnsi="Times"/>
-          <w:b/>
-          <w:sz w:val="22"/>
-          <w:szCs w:val="22"/>
-        </w:rPr>
         <w:t>messenger</w:t>
       </w:r>
       <w:r>
@@ -548,34 +978,40 @@
           <w:sz w:val="22"/>
           <w:szCs w:val="22"/>
         </w:rPr>
-        <w:t xml:space="preserve">  This usually means the container is a dummy (empty) and it will be deleted and replaced </w:t>
-      </w:r>
-      <w:r>
-        <w:rPr>
-          <w:rFonts w:ascii="Times" w:hAnsi="Times"/>
-          <w:sz w:val="22"/>
-          <w:szCs w:val="22"/>
-        </w:rPr>
-        <w:t>by a container produced in a module</w:t>
-      </w:r>
-      <w:r>
-        <w:rPr>
-          <w:rFonts w:ascii="Times" w:hAnsi="Times"/>
-          <w:sz w:val="22"/>
-          <w:szCs w:val="22"/>
-        </w:rPr>
-        <w:t xml:space="preserve">.  Alternatively, if a container is actually given with </w:t>
-      </w:r>
-      <w:proofErr w:type="spellStart"/>
-      <w:r>
-        <w:rPr>
-          <w:rFonts w:ascii="Times" w:hAnsi="Times"/>
-          <w:sz w:val="22"/>
-          <w:szCs w:val="22"/>
-        </w:rPr>
-        <w:t>preallocated</w:t>
-      </w:r>
-      <w:proofErr w:type="spellEnd"/>
+        <w:t xml:space="preserve">  This usually means the container is a dummy (empty) </w:t>
+      </w:r>
+      <w:r>
+        <w:rPr>
+          <w:rFonts w:ascii="Times" w:hAnsi="Times"/>
+          <w:sz w:val="22"/>
+          <w:szCs w:val="22"/>
+        </w:rPr>
+        <w:t>that</w:t>
+      </w:r>
+      <w:r>
+        <w:rPr>
+          <w:rFonts w:ascii="Times" w:hAnsi="Times"/>
+          <w:sz w:val="22"/>
+          <w:szCs w:val="22"/>
+        </w:rPr>
+        <w:t xml:space="preserve"> will be replaced </w:t>
+      </w:r>
+      <w:r>
+        <w:rPr>
+          <w:rFonts w:ascii="Times" w:hAnsi="Times"/>
+          <w:sz w:val="22"/>
+          <w:szCs w:val="22"/>
+        </w:rPr>
+        <w:t xml:space="preserve">by a container </w:t>
+      </w:r>
+      <w:r>
+        <w:rPr>
+          <w:rFonts w:ascii="Times" w:hAnsi="Times"/>
+          <w:sz w:val="22"/>
+          <w:szCs w:val="22"/>
+        </w:rPr>
+        <w:t>created</w:t>
+      </w:r>
       <w:r>
         <w:rPr>
           <w:rFonts w:ascii="Times" w:hAnsi="Times"/>
@@ -590,7 +1026,131 @@
           <w:sz w:val="22"/>
           <w:szCs w:val="22"/>
         </w:rPr>
-        <w:t xml:space="preserve">data array then GMT will not allocate </w:t>
+        <w:t xml:space="preserve">deep </w:t>
+      </w:r>
+      <w:r>
+        <w:rPr>
+          <w:rFonts w:ascii="Times" w:hAnsi="Times"/>
+          <w:sz w:val="22"/>
+          <w:szCs w:val="22"/>
+        </w:rPr>
+        <w:t>in</w:t>
+      </w:r>
+      <w:r>
+        <w:rPr>
+          <w:rFonts w:ascii="Times" w:hAnsi="Times"/>
+          <w:sz w:val="22"/>
+          <w:szCs w:val="22"/>
+        </w:rPr>
+        <w:t>side</w:t>
+      </w:r>
+      <w:r>
+        <w:rPr>
+          <w:rFonts w:ascii="Times" w:hAnsi="Times"/>
+          <w:sz w:val="22"/>
+          <w:szCs w:val="22"/>
+        </w:rPr>
+        <w:t xml:space="preserve"> a module</w:t>
+      </w:r>
+      <w:r>
+        <w:rPr>
+          <w:rFonts w:ascii="Times" w:hAnsi="Times"/>
+          <w:sz w:val="22"/>
+          <w:szCs w:val="22"/>
+        </w:rPr>
+        <w:t xml:space="preserve">.  </w:t>
+      </w:r>
+      <w:r>
+        <w:rPr>
+          <w:rFonts w:ascii="Times" w:hAnsi="Times"/>
+          <w:sz w:val="22"/>
+          <w:szCs w:val="22"/>
+        </w:rPr>
+        <w:t xml:space="preserve"> This is how memory allocated in a module survives the module.  </w:t>
+      </w:r>
+      <w:r>
+        <w:rPr>
+          <w:rFonts w:ascii="Times" w:hAnsi="Times"/>
+          <w:sz w:val="22"/>
+          <w:szCs w:val="22"/>
+        </w:rPr>
+        <w:t xml:space="preserve">Alternatively, if a container is given </w:t>
+      </w:r>
+      <w:r>
+        <w:rPr>
+          <w:rFonts w:ascii="Times" w:hAnsi="Times"/>
+          <w:sz w:val="22"/>
+          <w:szCs w:val="22"/>
+        </w:rPr>
+        <w:t>a</w:t>
+      </w:r>
+      <w:r>
+        <w:rPr>
+          <w:rFonts w:ascii="Times" w:hAnsi="Times"/>
+          <w:sz w:val="22"/>
+          <w:szCs w:val="22"/>
+        </w:rPr>
+        <w:t xml:space="preserve"> </w:t>
+      </w:r>
+      <w:r>
+        <w:rPr>
+          <w:rFonts w:ascii="Times" w:hAnsi="Times"/>
+          <w:sz w:val="22"/>
+          <w:szCs w:val="22"/>
+          <w:u w:val="single"/>
+        </w:rPr>
+        <w:t>pre</w:t>
+      </w:r>
+      <w:r>
+        <w:rPr>
+          <w:rFonts w:ascii="Times" w:hAnsi="Times"/>
+          <w:sz w:val="22"/>
+          <w:szCs w:val="22"/>
+          <w:u w:val="single"/>
+        </w:rPr>
+        <w:t>-</w:t>
+      </w:r>
+      <w:r>
+        <w:rPr>
+          <w:rFonts w:ascii="Times" w:hAnsi="Times"/>
+          <w:sz w:val="22"/>
+          <w:szCs w:val="22"/>
+          <w:u w:val="single"/>
+        </w:rPr>
+        <w:t>allocated</w:t>
+      </w:r>
+      <w:r>
+        <w:rPr>
+          <w:rFonts w:ascii="Times" w:hAnsi="Times"/>
+          <w:sz w:val="22"/>
+          <w:szCs w:val="22"/>
+        </w:rPr>
+        <w:t xml:space="preserve"> </w:t>
+      </w:r>
+      <w:r>
+        <w:rPr>
+          <w:rFonts w:ascii="Times" w:hAnsi="Times"/>
+          <w:sz w:val="22"/>
+          <w:szCs w:val="22"/>
+        </w:rPr>
+        <w:t xml:space="preserve">array then GMT will </w:t>
+      </w:r>
+      <w:r>
+        <w:rPr>
+          <w:rFonts w:ascii="Times" w:hAnsi="Times"/>
+          <w:sz w:val="22"/>
+          <w:szCs w:val="22"/>
+          <w:u w:val="single"/>
+        </w:rPr>
+        <w:t>not</w:t>
+      </w:r>
+      <w:r>
+        <w:rPr>
+          <w:rFonts w:ascii="Times" w:hAnsi="Times"/>
+          <w:sz w:val="22"/>
+          <w:szCs w:val="22"/>
+        </w:rPr>
+        <w:t xml:space="preserve"> allocate </w:t>
       </w:r>
       <w:r>
         <w:rPr>
@@ -606,23 +1166,7 @@
           <w:sz w:val="22"/>
           <w:szCs w:val="22"/>
         </w:rPr>
-        <w:t xml:space="preserve">but use the given array for returning the data (this </w:t>
-      </w:r>
-      <w:r>
-        <w:rPr>
-          <w:rFonts w:ascii="Times" w:hAnsi="Times"/>
-          <w:sz w:val="22"/>
-          <w:szCs w:val="22"/>
-        </w:rPr>
-        <w:t>i</w:t>
-      </w:r>
-      <w:r>
-        <w:rPr>
-          <w:rFonts w:ascii="Times" w:hAnsi="Times"/>
-          <w:sz w:val="22"/>
-          <w:szCs w:val="22"/>
-        </w:rPr>
-        <w:t xml:space="preserve">s either </w:t>
+        <w:t>but use the given array for returning the data (</w:t>
       </w:r>
       <w:r>
         <w:rPr>
@@ -646,62 +1190,48 @@
           <w:sz w:val="22"/>
           <w:szCs w:val="22"/>
         </w:rPr>
-        <w:t xml:space="preserve">  GMT cannot reallocate this array to hold more space so there are some limitations imposed.</w:t>
-      </w:r>
-      <w:r>
-        <w:rPr>
-          <w:rFonts w:ascii="Times" w:hAnsi="Times"/>
-          <w:sz w:val="22"/>
-          <w:szCs w:val="22"/>
-        </w:rPr>
-        <w:t xml:space="preserve">  </w:t>
-      </w:r>
-      <w:r>
-        <w:rPr>
-          <w:rFonts w:ascii="Times" w:hAnsi="Times"/>
-          <w:i/>
-          <w:sz w:val="22"/>
-          <w:szCs w:val="22"/>
-        </w:rPr>
-        <w:t xml:space="preserve">Actions: Only set </w:t>
-      </w:r>
-      <w:r>
-        <w:rPr>
-          <w:rFonts w:ascii="Times" w:hAnsi="Times"/>
-          <w:b/>
-          <w:i/>
-          <w:sz w:val="22"/>
-          <w:szCs w:val="22"/>
-        </w:rPr>
-        <w:t>data</w:t>
-      </w:r>
-      <w:r>
-        <w:rPr>
-          <w:rFonts w:ascii="Times" w:hAnsi="Times"/>
-          <w:i/>
-          <w:sz w:val="22"/>
-          <w:szCs w:val="22"/>
-        </w:rPr>
-        <w:t xml:space="preserve"> if input and </w:t>
-      </w:r>
-      <w:r>
-        <w:rPr>
-          <w:rFonts w:ascii="Times" w:hAnsi="Times"/>
-          <w:b/>
-          <w:i/>
-          <w:sz w:val="22"/>
-          <w:szCs w:val="22"/>
-        </w:rPr>
-        <w:t>resource</w:t>
-      </w:r>
-      <w:r>
-        <w:rPr>
-          <w:rFonts w:ascii="Times" w:hAnsi="Times"/>
-          <w:i/>
-          <w:sz w:val="22"/>
-          <w:szCs w:val="22"/>
-        </w:rPr>
-        <w:t xml:space="preserve"> if output.</w:t>
+        <w:t xml:space="preserve">  GMT </w:t>
+      </w:r>
+      <w:r>
+        <w:rPr>
+          <w:rFonts w:ascii="Times" w:hAnsi="Times"/>
+          <w:sz w:val="22"/>
+          <w:szCs w:val="22"/>
+          <w:u w:val="single"/>
+        </w:rPr>
+        <w:t>will not</w:t>
+      </w:r>
+      <w:r>
+        <w:rPr>
+          <w:rFonts w:ascii="Times" w:hAnsi="Times"/>
+          <w:sz w:val="22"/>
+          <w:szCs w:val="22"/>
+        </w:rPr>
+        <w:t xml:space="preserve"> reallocate this array </w:t>
+      </w:r>
+      <w:r>
+        <w:rPr>
+          <w:rFonts w:ascii="Times" w:hAnsi="Times"/>
+          <w:sz w:val="22"/>
+          <w:szCs w:val="22"/>
+        </w:rPr>
+        <w:t>if it needs</w:t>
+      </w:r>
+      <w:r>
+        <w:rPr>
+          <w:rFonts w:ascii="Times" w:hAnsi="Times"/>
+          <w:sz w:val="22"/>
+          <w:szCs w:val="22"/>
+        </w:rPr>
+        <w:t xml:space="preserve"> more space</w:t>
+      </w:r>
+      <w:r>
+        <w:rPr>
+          <w:rFonts w:ascii="Times" w:hAnsi="Times"/>
+          <w:sz w:val="22"/>
+          <w:szCs w:val="22"/>
+        </w:rPr>
+        <w:t>.</w:t>
       </w:r>
     </w:p>
     <w:p>
@@ -740,23 +1270,119 @@
           <w:sz w:val="22"/>
           <w:szCs w:val="22"/>
         </w:rPr>
-        <w:t>: This takes an input container (we don't check if registered or not) and duplicates the container and optionally any data arrays</w:t>
-      </w:r>
-      <w:r>
-        <w:rPr>
-          <w:rFonts w:ascii="Times" w:hAnsi="Times"/>
-          <w:sz w:val="22"/>
-          <w:szCs w:val="22"/>
-        </w:rPr>
-        <w:t xml:space="preserve"> (determined by mode)</w:t>
-      </w:r>
-      <w:r>
-        <w:rPr>
-          <w:rFonts w:ascii="Times" w:hAnsi="Times"/>
-          <w:sz w:val="22"/>
-          <w:szCs w:val="22"/>
-        </w:rPr>
-        <w:t xml:space="preserve">.  The new container is registered and attached to the objects </w:t>
+        <w:t xml:space="preserve">: </w:t>
+      </w:r>
+      <w:r>
+        <w:rPr>
+          <w:rFonts w:ascii="Times" w:hAnsi="Times"/>
+          <w:sz w:val="22"/>
+          <w:szCs w:val="22"/>
+        </w:rPr>
+        <w:t>T</w:t>
+      </w:r>
+      <w:r>
+        <w:rPr>
+          <w:rFonts w:ascii="Times" w:hAnsi="Times"/>
+          <w:sz w:val="22"/>
+          <w:szCs w:val="22"/>
+        </w:rPr>
+        <w:t>akes an input container (</w:t>
+      </w:r>
+      <w:r>
+        <w:rPr>
+          <w:rFonts w:ascii="Times" w:hAnsi="Times"/>
+          <w:sz w:val="22"/>
+          <w:szCs w:val="22"/>
+        </w:rPr>
+        <w:t xml:space="preserve">registered or not), </w:t>
+      </w:r>
+      <w:r>
+        <w:rPr>
+          <w:rFonts w:ascii="Times" w:hAnsi="Times"/>
+          <w:sz w:val="22"/>
+          <w:szCs w:val="22"/>
+        </w:rPr>
+        <w:t xml:space="preserve">duplicates </w:t>
+      </w:r>
+      <w:r>
+        <w:rPr>
+          <w:rFonts w:ascii="Times" w:hAnsi="Times"/>
+          <w:sz w:val="22"/>
+          <w:szCs w:val="22"/>
+        </w:rPr>
+        <w:t>it</w:t>
+      </w:r>
+      <w:r>
+        <w:rPr>
+          <w:rFonts w:ascii="Times" w:hAnsi="Times"/>
+          <w:sz w:val="22"/>
+          <w:szCs w:val="22"/>
+        </w:rPr>
+        <w:t xml:space="preserve"> and optionally </w:t>
+      </w:r>
+      <w:r>
+        <w:rPr>
+          <w:rFonts w:ascii="Times" w:hAnsi="Times"/>
+          <w:sz w:val="22"/>
+          <w:szCs w:val="22"/>
+        </w:rPr>
+        <w:t xml:space="preserve">allocates and duplicates </w:t>
+      </w:r>
+      <w:r>
+        <w:rPr>
+          <w:rFonts w:ascii="Times" w:hAnsi="Times"/>
+          <w:sz w:val="22"/>
+          <w:szCs w:val="22"/>
+        </w:rPr>
+        <w:t>data arrays</w:t>
+      </w:r>
+      <w:r>
+        <w:rPr>
+          <w:rFonts w:ascii="Times" w:hAnsi="Times"/>
+          <w:sz w:val="22"/>
+          <w:szCs w:val="22"/>
+        </w:rPr>
+        <w:t xml:space="preserve"> (determined by </w:t>
+      </w:r>
+      <w:r>
+        <w:rPr>
+          <w:rFonts w:ascii="Times" w:hAnsi="Times"/>
+          <w:sz w:val="22"/>
+          <w:szCs w:val="22"/>
+        </w:rPr>
+        <w:t xml:space="preserve">type and </w:t>
+      </w:r>
+      <w:r>
+        <w:rPr>
+          <w:rFonts w:ascii="Times" w:hAnsi="Times"/>
+          <w:sz w:val="22"/>
+          <w:szCs w:val="22"/>
+        </w:rPr>
+        <w:t>mode)</w:t>
+      </w:r>
+      <w:r>
+        <w:rPr>
+          <w:rFonts w:ascii="Times" w:hAnsi="Times"/>
+          <w:sz w:val="22"/>
+          <w:szCs w:val="22"/>
+        </w:rPr>
+        <w:t>.  The new container is registered and attached to the object</w:t>
+      </w:r>
+      <w:r>
+        <w:rPr>
+          <w:rFonts w:ascii="Times" w:hAnsi="Times"/>
+          <w:sz w:val="22"/>
+          <w:szCs w:val="22"/>
+        </w:rPr>
+        <w:t>’</w:t>
+      </w:r>
+      <w:r>
+        <w:rPr>
+          <w:rFonts w:ascii="Times" w:hAnsi="Times"/>
+          <w:sz w:val="22"/>
+          <w:szCs w:val="22"/>
+        </w:rPr>
+        <w:t xml:space="preserve">s </w:t>
       </w:r>
       <w:r>
         <w:rPr>
@@ -765,31 +1391,6 @@
           <w:sz w:val="22"/>
           <w:szCs w:val="22"/>
         </w:rPr>
-        <w:t>data</w:t>
-      </w:r>
-      <w:r>
-        <w:rPr>
-          <w:rFonts w:ascii="Times" w:hAnsi="Times"/>
-          <w:sz w:val="22"/>
-          <w:szCs w:val="22"/>
-        </w:rPr>
-        <w:t xml:space="preserve"> pointer</w:t>
-      </w:r>
-      <w:r>
-        <w:rPr>
-          <w:rFonts w:ascii="Times" w:hAnsi="Times"/>
-          <w:sz w:val="22"/>
-          <w:szCs w:val="22"/>
-        </w:rPr>
-        <w:t xml:space="preserve">, with </w:t>
-      </w:r>
-      <w:r>
-        <w:rPr>
-          <w:rFonts w:ascii="Times" w:hAnsi="Times"/>
-          <w:b/>
-          <w:sz w:val="22"/>
-          <w:szCs w:val="22"/>
-        </w:rPr>
         <w:t>resource</w:t>
       </w:r>
       <w:r>
@@ -798,32 +1399,23 @@
           <w:sz w:val="22"/>
           <w:szCs w:val="22"/>
         </w:rPr>
-        <w:t xml:space="preserve"> = NULL</w:t>
-      </w:r>
-      <w:r>
-        <w:rPr>
-          <w:rFonts w:ascii="Times" w:hAnsi="Times"/>
-          <w:sz w:val="22"/>
-          <w:szCs w:val="22"/>
-        </w:rPr>
-        <w:t>.</w:t>
-      </w:r>
-      <w:r>
-        <w:rPr>
-          <w:rFonts w:ascii="Times" w:hAnsi="Times"/>
-          <w:sz w:val="22"/>
-          <w:szCs w:val="22"/>
-        </w:rPr>
-        <w:t xml:space="preserve">  </w:t>
-      </w:r>
-      <w:r>
-        <w:rPr>
-          <w:rFonts w:ascii="Times" w:hAnsi="Times"/>
-          <w:i/>
-          <w:sz w:val="22"/>
-          <w:szCs w:val="22"/>
-        </w:rPr>
-        <w:t>Actions: Insist input is registered.</w:t>
+        <w:t xml:space="preserve"> </w:t>
+      </w:r>
+      <w:r>
+        <w:rPr>
+          <w:rFonts w:ascii="Times" w:hAnsi="Times"/>
+          <w:sz w:val="22"/>
+          <w:szCs w:val="22"/>
+        </w:rPr>
+        <w:t>pointe</w:t>
+      </w:r>
+      <w:r>
+        <w:rPr>
+          <w:rFonts w:ascii="Times" w:hAnsi="Times"/>
+          <w:sz w:val="22"/>
+          <w:szCs w:val="22"/>
+        </w:rPr>
+        <w:t>r which is also returned back to the caller.</w:t>
       </w:r>
     </w:p>
     <w:p>
@@ -871,7 +1463,7 @@
           <w:sz w:val="22"/>
           <w:szCs w:val="22"/>
         </w:rPr>
-        <w:t>input</w:t>
+        <w:t>reading</w:t>
       </w:r>
       <w:r>
         <w:rPr>
@@ -887,25 +1479,39 @@
           <w:sz w:val="22"/>
           <w:szCs w:val="22"/>
         </w:rPr>
-        <w:t xml:space="preserve">a valid container.  If not registered by </w:t>
-      </w:r>
-      <w:proofErr w:type="spellStart"/>
-      <w:r>
-        <w:rPr>
-          <w:rFonts w:ascii="Times" w:hAnsi="Times"/>
-          <w:sz w:val="22"/>
-          <w:szCs w:val="22"/>
-        </w:rPr>
-        <w:t>GMT_Create_Data</w:t>
-      </w:r>
-      <w:proofErr w:type="spellEnd"/>
-      <w:r>
-        <w:rPr>
-          <w:rFonts w:ascii="Times" w:hAnsi="Times"/>
-          <w:sz w:val="22"/>
-          <w:szCs w:val="22"/>
-        </w:rPr>
-        <w:t xml:space="preserve"> it will be registered now.  We then set </w:t>
+        <w:t xml:space="preserve">a valid container.  If not </w:t>
+      </w:r>
+      <w:r>
+        <w:rPr>
+          <w:rFonts w:ascii="Times" w:hAnsi="Times"/>
+          <w:sz w:val="22"/>
+          <w:szCs w:val="22"/>
+        </w:rPr>
+        <w:t>known</w:t>
+      </w:r>
+      <w:r>
+        <w:rPr>
+          <w:rFonts w:ascii="Times" w:hAnsi="Times"/>
+          <w:sz w:val="22"/>
+          <w:szCs w:val="22"/>
+        </w:rPr>
+        <w:t xml:space="preserve"> it will be registered</w:t>
+      </w:r>
+      <w:r>
+        <w:rPr>
+          <w:rFonts w:ascii="Times" w:hAnsi="Times"/>
+          <w:sz w:val="22"/>
+          <w:szCs w:val="22"/>
+        </w:rPr>
+        <w:t xml:space="preserve"> and we</w:t>
+      </w:r>
+      <w:r>
+        <w:rPr>
+          <w:rFonts w:ascii="Times" w:hAnsi="Times"/>
+          <w:sz w:val="22"/>
+          <w:szCs w:val="22"/>
+        </w:rPr>
+        <w:t xml:space="preserve"> set </w:t>
       </w:r>
       <w:r>
         <w:rPr>
@@ -922,7 +1528,55 @@
           <w:sz w:val="22"/>
           <w:szCs w:val="22"/>
         </w:rPr>
-        <w:t xml:space="preserve"> = data and </w:t>
+        <w:t xml:space="preserve"> </w:t>
+      </w:r>
+      <w:r>
+        <w:rPr>
+          <w:rFonts w:ascii="Times" w:hAnsi="Times"/>
+          <w:sz w:val="22"/>
+          <w:szCs w:val="22"/>
+        </w:rPr>
+        <w:t>to point to the container</w:t>
+      </w:r>
+      <w:r>
+        <w:rPr>
+          <w:rFonts w:ascii="Times" w:hAnsi="Times"/>
+          <w:sz w:val="22"/>
+          <w:szCs w:val="22"/>
+        </w:rPr>
+        <w:t xml:space="preserve">.  Method is REFERENCE by default but may be demoted to DUPLICATE if the container </w:t>
+      </w:r>
+      <w:r>
+        <w:rPr>
+          <w:rFonts w:ascii="Times" w:hAnsi="Times"/>
+          <w:sz w:val="22"/>
+          <w:szCs w:val="22"/>
+        </w:rPr>
+        <w:t>shape or</w:t>
+      </w:r>
+      <w:r>
+        <w:rPr>
+          <w:rFonts w:ascii="Times" w:hAnsi="Times"/>
+          <w:sz w:val="22"/>
+          <w:szCs w:val="22"/>
+        </w:rPr>
+        <w:t xml:space="preserve"> type do not match </w:t>
+      </w:r>
+      <w:r>
+        <w:rPr>
+          <w:rFonts w:ascii="Times" w:hAnsi="Times"/>
+          <w:sz w:val="22"/>
+          <w:szCs w:val="22"/>
+        </w:rPr>
+        <w:t>destination</w:t>
+      </w:r>
+      <w:r>
+        <w:rPr>
+          <w:rFonts w:ascii="Times" w:hAnsi="Times"/>
+          <w:sz w:val="22"/>
+          <w:szCs w:val="22"/>
+        </w:rPr>
+        <w:t xml:space="preserve">.  For </w:t>
       </w:r>
       <w:r>
         <w:rPr>
@@ -931,15 +1585,73 @@
           <w:sz w:val="22"/>
           <w:szCs w:val="22"/>
         </w:rPr>
-        <w:t>data</w:t>
-      </w:r>
-      <w:r>
-        <w:rPr>
-          <w:rFonts w:ascii="Times" w:hAnsi="Times"/>
-          <w:sz w:val="22"/>
-          <w:szCs w:val="22"/>
-        </w:rPr>
-        <w:t xml:space="preserve"> = NULL.  Method is REFERENCE by default but may be demoted to DUPLICATE if the container data type does not match the destination, which can happen when we pass a MATRIX to represent a GRID, for example.  For output, it may optionally take a container with a user array, but most often it is NULL and GMT will allocate and return the </w:t>
+        <w:t>writing</w:t>
+      </w:r>
+      <w:r>
+        <w:rPr>
+          <w:rFonts w:ascii="Times" w:hAnsi="Times"/>
+          <w:sz w:val="22"/>
+          <w:szCs w:val="22"/>
+        </w:rPr>
+        <w:t xml:space="preserve">, it may </w:t>
+      </w:r>
+      <w:r>
+        <w:rPr>
+          <w:rFonts w:ascii="Times" w:hAnsi="Times"/>
+          <w:i/>
+          <w:sz w:val="22"/>
+          <w:szCs w:val="22"/>
+        </w:rPr>
+        <w:t>optionally</w:t>
+      </w:r>
+      <w:r>
+        <w:rPr>
+          <w:rFonts w:ascii="Times" w:hAnsi="Times"/>
+          <w:sz w:val="22"/>
+          <w:szCs w:val="22"/>
+        </w:rPr>
+        <w:t xml:space="preserve"> take a container with a </w:t>
+      </w:r>
+      <w:r>
+        <w:rPr>
+          <w:rFonts w:ascii="Times" w:hAnsi="Times"/>
+          <w:sz w:val="22"/>
+          <w:szCs w:val="22"/>
+          <w:u w:val="single"/>
+        </w:rPr>
+        <w:t>pre-allocated</w:t>
+      </w:r>
+      <w:r>
+        <w:rPr>
+          <w:rFonts w:ascii="Times" w:hAnsi="Times"/>
+          <w:sz w:val="22"/>
+          <w:szCs w:val="22"/>
+        </w:rPr>
+        <w:t xml:space="preserve"> </w:t>
+      </w:r>
+      <w:r>
+        <w:rPr>
+          <w:rFonts w:ascii="Times" w:hAnsi="Times"/>
+          <w:sz w:val="22"/>
+          <w:szCs w:val="22"/>
+        </w:rPr>
+        <w:t xml:space="preserve">user array, but most often it is NULL and </w:t>
+      </w:r>
+      <w:r>
+        <w:rPr>
+          <w:rFonts w:ascii="Times" w:hAnsi="Times"/>
+          <w:sz w:val="22"/>
+          <w:szCs w:val="22"/>
+        </w:rPr>
+        <w:t>the module</w:t>
+      </w:r>
+      <w:r>
+        <w:rPr>
+          <w:rFonts w:ascii="Times" w:hAnsi="Times"/>
+          <w:sz w:val="22"/>
+          <w:szCs w:val="22"/>
+        </w:rPr>
+        <w:t xml:space="preserve"> will allocate and return the </w:t>
       </w:r>
       <w:r>
         <w:rPr>
@@ -955,31 +1667,175 @@
           <w:sz w:val="22"/>
           <w:szCs w:val="22"/>
         </w:rPr>
-        <w:t xml:space="preserve"> requested.  For custom programs wanting to pass and receive basic arrays it is common </w:t>
-      </w:r>
-      <w:r>
-        <w:rPr>
-          <w:rFonts w:ascii="Times" w:hAnsi="Times"/>
-          <w:sz w:val="22"/>
-          <w:szCs w:val="22"/>
-        </w:rPr>
-        <w:t>to</w:t>
-      </w:r>
-      <w:r>
-        <w:rPr>
-          <w:rFonts w:ascii="Times" w:hAnsi="Times"/>
-          <w:sz w:val="22"/>
-          <w:szCs w:val="22"/>
-        </w:rPr>
-        <w:t xml:space="preserve"> open datasets or grids using the GMT_VIA_MATRIX or GMT_VIA_VECTOR modifications to family.</w:t>
-      </w:r>
-      <w:r>
-        <w:rPr>
-          <w:rFonts w:ascii="Times" w:hAnsi="Times"/>
-          <w:sz w:val="22"/>
-          <w:szCs w:val="22"/>
-        </w:rPr>
-        <w:t xml:space="preserve"> To have GMT allocate the right array for MATRIX/VECTOR you add the relevant GMT_VIA_&lt;type&gt; to the geometry flag, e.g., GMT_IS_SURFACE|GMT_VIA_ULONG will create an uint64_t array on output. </w:t>
+        <w:t xml:space="preserve"> </w:t>
+      </w:r>
+      <w:r>
+        <w:rPr>
+          <w:rFonts w:ascii="Times" w:hAnsi="Times"/>
+          <w:sz w:val="22"/>
+          <w:szCs w:val="22"/>
+        </w:rPr>
+        <w:t>produced</w:t>
+      </w:r>
+      <w:r>
+        <w:rPr>
+          <w:rFonts w:ascii="Times" w:hAnsi="Times"/>
+          <w:sz w:val="22"/>
+          <w:szCs w:val="22"/>
+        </w:rPr>
+        <w:t xml:space="preserve">.  </w:t>
+      </w:r>
+      <w:r>
+        <w:rPr>
+          <w:rFonts w:ascii="Times" w:hAnsi="Times"/>
+          <w:sz w:val="22"/>
+          <w:szCs w:val="22"/>
+        </w:rPr>
+        <w:t>User</w:t>
+      </w:r>
+      <w:r>
+        <w:rPr>
+          <w:rFonts w:ascii="Times" w:hAnsi="Times"/>
+          <w:sz w:val="22"/>
+          <w:szCs w:val="22"/>
+        </w:rPr>
+        <w:t xml:space="preserve"> programs wanting to pass and receive basic arrays </w:t>
+      </w:r>
+      <w:r>
+        <w:rPr>
+          <w:rFonts w:ascii="Times" w:hAnsi="Times"/>
+          <w:sz w:val="22"/>
+          <w:szCs w:val="22"/>
+        </w:rPr>
+        <w:t>must</w:t>
+      </w:r>
+      <w:r>
+        <w:rPr>
+          <w:rFonts w:ascii="Times" w:hAnsi="Times"/>
+          <w:sz w:val="22"/>
+          <w:szCs w:val="22"/>
+        </w:rPr>
+        <w:t xml:space="preserve"> open</w:t>
+      </w:r>
+      <w:r>
+        <w:rPr>
+          <w:rFonts w:ascii="Times" w:hAnsi="Times"/>
+          <w:sz w:val="22"/>
+          <w:szCs w:val="22"/>
+        </w:rPr>
+        <w:t xml:space="preserve"> datasets or grids </w:t>
+      </w:r>
+      <w:r>
+        <w:rPr>
+          <w:rFonts w:ascii="Times" w:hAnsi="Times"/>
+          <w:sz w:val="22"/>
+          <w:szCs w:val="22"/>
+        </w:rPr>
+        <w:t xml:space="preserve">as virtual files </w:t>
+      </w:r>
+      <w:r>
+        <w:rPr>
+          <w:rFonts w:ascii="Times" w:hAnsi="Times"/>
+          <w:sz w:val="22"/>
+          <w:szCs w:val="22"/>
+        </w:rPr>
+        <w:t xml:space="preserve">by </w:t>
+      </w:r>
+      <w:r>
+        <w:rPr>
+          <w:rFonts w:ascii="Times" w:hAnsi="Times"/>
+          <w:sz w:val="22"/>
+          <w:szCs w:val="22"/>
+        </w:rPr>
+        <w:t>adding</w:t>
+      </w:r>
+      <w:r>
+        <w:rPr>
+          <w:rFonts w:ascii="Times" w:hAnsi="Times"/>
+          <w:sz w:val="22"/>
+          <w:szCs w:val="22"/>
+        </w:rPr>
+        <w:t xml:space="preserve"> the GMT_VIA_MATRIX or GMT_VIA_VECTOR modifications to family.</w:t>
+      </w:r>
+      <w:r>
+        <w:rPr>
+          <w:rFonts w:ascii="Times" w:hAnsi="Times"/>
+          <w:sz w:val="22"/>
+          <w:szCs w:val="22"/>
+        </w:rPr>
+        <w:t xml:space="preserve"> To </w:t>
+      </w:r>
+      <w:r>
+        <w:rPr>
+          <w:rFonts w:ascii="Times" w:hAnsi="Times"/>
+          <w:sz w:val="22"/>
+          <w:szCs w:val="22"/>
+        </w:rPr>
+        <w:t>make</w:t>
+      </w:r>
+      <w:r>
+        <w:rPr>
+          <w:rFonts w:ascii="Times" w:hAnsi="Times"/>
+          <w:sz w:val="22"/>
+          <w:szCs w:val="22"/>
+        </w:rPr>
+        <w:t xml:space="preserve"> GMT allocate the right </w:t>
+      </w:r>
+      <w:r>
+        <w:rPr>
+          <w:rFonts w:ascii="Times" w:hAnsi="Times"/>
+          <w:sz w:val="22"/>
+          <w:szCs w:val="22"/>
+        </w:rPr>
+        <w:t xml:space="preserve">data </w:t>
+      </w:r>
+      <w:r>
+        <w:rPr>
+          <w:rFonts w:ascii="Times" w:hAnsi="Times"/>
+          <w:sz w:val="22"/>
+          <w:szCs w:val="22"/>
+        </w:rPr>
+        <w:t xml:space="preserve">type </w:t>
+      </w:r>
+      <w:r>
+        <w:rPr>
+          <w:rFonts w:ascii="Times" w:hAnsi="Times"/>
+          <w:sz w:val="22"/>
+          <w:szCs w:val="22"/>
+        </w:rPr>
+        <w:t>array for MATRIX</w:t>
+      </w:r>
+      <w:r>
+        <w:rPr>
+          <w:rFonts w:ascii="Times" w:hAnsi="Times"/>
+          <w:sz w:val="22"/>
+          <w:szCs w:val="22"/>
+        </w:rPr>
+        <w:t xml:space="preserve"> or </w:t>
+      </w:r>
+      <w:r>
+        <w:rPr>
+          <w:rFonts w:ascii="Times" w:hAnsi="Times"/>
+          <w:sz w:val="22"/>
+          <w:szCs w:val="22"/>
+        </w:rPr>
+        <w:t xml:space="preserve">VECTOR you </w:t>
+      </w:r>
+      <w:r>
+        <w:rPr>
+          <w:rFonts w:ascii="Times" w:hAnsi="Times"/>
+          <w:sz w:val="22"/>
+          <w:szCs w:val="22"/>
+        </w:rPr>
+        <w:t xml:space="preserve">may </w:t>
+      </w:r>
+      <w:r>
+        <w:rPr>
+          <w:rFonts w:ascii="Times" w:hAnsi="Times"/>
+          <w:sz w:val="22"/>
+          <w:szCs w:val="22"/>
+        </w:rPr>
+        <w:t>add the relevant GMT_VIA_&lt;</w:t>
       </w:r>
       <w:r>
         <w:rPr>
@@ -988,25 +1844,112 @@
           <w:sz w:val="22"/>
           <w:szCs w:val="22"/>
         </w:rPr>
-        <w:t>Actions: Update documentation on virtual files to explain GMT_VIA_&lt;type&gt;</w:t>
-      </w:r>
-      <w:r>
-        <w:rPr>
-          <w:rFonts w:ascii="Times" w:hAnsi="Times"/>
-          <w:i/>
-          <w:sz w:val="22"/>
-          <w:szCs w:val="22"/>
-        </w:rPr>
-        <w:t>, and fix any issues in test*.c programs</w:t>
-      </w:r>
-      <w:r>
-        <w:rPr>
-          <w:rFonts w:ascii="Times" w:hAnsi="Times"/>
-          <w:i/>
-          <w:sz w:val="22"/>
-          <w:szCs w:val="22"/>
-        </w:rPr>
-        <w:t>.</w:t>
+        <w:t>type</w:t>
+      </w:r>
+      <w:r>
+        <w:rPr>
+          <w:rFonts w:ascii="Times" w:hAnsi="Times"/>
+          <w:sz w:val="22"/>
+          <w:szCs w:val="22"/>
+        </w:rPr>
+        <w:t xml:space="preserve">&gt; </w:t>
+      </w:r>
+      <w:r>
+        <w:rPr>
+          <w:rFonts w:ascii="Times" w:hAnsi="Times"/>
+          <w:sz w:val="22"/>
+          <w:szCs w:val="22"/>
+        </w:rPr>
+        <w:t xml:space="preserve">constant </w:t>
+      </w:r>
+      <w:r>
+        <w:rPr>
+          <w:rFonts w:ascii="Times" w:hAnsi="Times"/>
+          <w:sz w:val="22"/>
+          <w:szCs w:val="22"/>
+        </w:rPr>
+        <w:t xml:space="preserve">to the geometry </w:t>
+      </w:r>
+      <w:r>
+        <w:rPr>
+          <w:rFonts w:ascii="Times" w:hAnsi="Times"/>
+          <w:sz w:val="22"/>
+          <w:szCs w:val="22"/>
+        </w:rPr>
+        <w:t>argument</w:t>
+      </w:r>
+      <w:r>
+        <w:rPr>
+          <w:rFonts w:ascii="Times" w:hAnsi="Times"/>
+          <w:sz w:val="22"/>
+          <w:szCs w:val="22"/>
+        </w:rPr>
+        <w:t>, e.g., GMT_IS_SURFACE</w:t>
+      </w:r>
+      <w:r>
+        <w:rPr>
+          <w:rFonts w:ascii="Times" w:hAnsi="Times"/>
+          <w:sz w:val="22"/>
+          <w:szCs w:val="22"/>
+        </w:rPr>
+        <w:t xml:space="preserve"> </w:t>
+      </w:r>
+      <w:r>
+        <w:rPr>
+          <w:rFonts w:ascii="Times" w:hAnsi="Times"/>
+          <w:sz w:val="22"/>
+          <w:szCs w:val="22"/>
+        </w:rPr>
+        <w:t>|</w:t>
+      </w:r>
+      <w:r>
+        <w:rPr>
+          <w:rFonts w:ascii="Times" w:hAnsi="Times"/>
+          <w:sz w:val="22"/>
+          <w:szCs w:val="22"/>
+        </w:rPr>
+        <w:t xml:space="preserve"> </w:t>
+      </w:r>
+      <w:r>
+        <w:rPr>
+          <w:rFonts w:ascii="Times" w:hAnsi="Times"/>
+          <w:sz w:val="22"/>
+          <w:szCs w:val="22"/>
+        </w:rPr>
+        <w:t xml:space="preserve">GMT_VIA_ULONG will create an </w:t>
+      </w:r>
+      <w:r>
+        <w:rPr>
+          <w:rFonts w:ascii="Times" w:hAnsi="Times"/>
+          <w:b/>
+          <w:sz w:val="22"/>
+          <w:szCs w:val="22"/>
+        </w:rPr>
+        <w:t>uint64_t</w:t>
+      </w:r>
+      <w:r>
+        <w:rPr>
+          <w:rFonts w:ascii="Times" w:hAnsi="Times"/>
+          <w:sz w:val="22"/>
+          <w:szCs w:val="22"/>
+        </w:rPr>
+        <w:t xml:space="preserve"> array on output.</w:t>
+      </w:r>
+      <w:r>
+        <w:rPr>
+          <w:rFonts w:ascii="Times" w:hAnsi="Times"/>
+          <w:sz w:val="22"/>
+          <w:szCs w:val="22"/>
+        </w:rPr>
+        <w:t xml:space="preserve"> The default is </w:t>
+      </w:r>
+      <w:r>
+        <w:rPr>
+          <w:rFonts w:ascii="Times" w:hAnsi="Times"/>
+          <w:sz w:val="22"/>
+          <w:szCs w:val="22"/>
+        </w:rPr>
+        <w:t>determined by GMT_EXPORT_TYPE [GMT_DOUBLE].</w:t>
       </w:r>
     </w:p>
     <w:p>
@@ -1045,7 +1988,87 @@
           <w:sz w:val="22"/>
           <w:szCs w:val="22"/>
         </w:rPr>
-        <w:t xml:space="preserve">:  Whatever the resource (filename or pointer to a virtual file container), the resource is read into memory and placed in the objects </w:t>
+        <w:t xml:space="preserve">:  </w:t>
+      </w:r>
+      <w:r>
+        <w:rPr>
+          <w:rFonts w:ascii="Times" w:hAnsi="Times"/>
+          <w:sz w:val="22"/>
+          <w:szCs w:val="22"/>
+        </w:rPr>
+        <w:t>Given</w:t>
+      </w:r>
+      <w:r>
+        <w:rPr>
+          <w:rFonts w:ascii="Times" w:hAnsi="Times"/>
+          <w:sz w:val="22"/>
+          <w:szCs w:val="22"/>
+        </w:rPr>
+        <w:t xml:space="preserve"> </w:t>
+      </w:r>
+      <w:r>
+        <w:rPr>
+          <w:rFonts w:ascii="Times" w:hAnsi="Times"/>
+          <w:sz w:val="22"/>
+          <w:szCs w:val="22"/>
+        </w:rPr>
+        <w:t>the input argument</w:t>
+      </w:r>
+      <w:r>
+        <w:rPr>
+          <w:rFonts w:ascii="Times" w:hAnsi="Times"/>
+          <w:sz w:val="22"/>
+          <w:szCs w:val="22"/>
+        </w:rPr>
+        <w:t xml:space="preserve"> (</w:t>
+      </w:r>
+      <w:r>
+        <w:rPr>
+          <w:rFonts w:ascii="Times" w:hAnsi="Times"/>
+          <w:sz w:val="22"/>
+          <w:szCs w:val="22"/>
+        </w:rPr>
+        <w:t>actual</w:t>
+      </w:r>
+      <w:r>
+        <w:rPr>
+          <w:rFonts w:ascii="Times" w:hAnsi="Times"/>
+          <w:sz w:val="22"/>
+          <w:szCs w:val="22"/>
+        </w:rPr>
+        <w:t xml:space="preserve"> or virtual file </w:t>
+      </w:r>
+      <w:r>
+        <w:rPr>
+          <w:rFonts w:ascii="Times" w:hAnsi="Times"/>
+          <w:sz w:val="22"/>
+          <w:szCs w:val="22"/>
+        </w:rPr>
+        <w:t>name</w:t>
+      </w:r>
+      <w:r>
+        <w:rPr>
+          <w:rFonts w:ascii="Times" w:hAnsi="Times"/>
+          <w:sz w:val="22"/>
+          <w:szCs w:val="22"/>
+        </w:rPr>
+        <w:t xml:space="preserve">), the </w:t>
+      </w:r>
+      <w:r>
+        <w:rPr>
+          <w:rFonts w:ascii="Times" w:hAnsi="Times"/>
+          <w:sz w:val="22"/>
+          <w:szCs w:val="22"/>
+        </w:rPr>
+        <w:t>source</w:t>
+      </w:r>
+      <w:r>
+        <w:rPr>
+          <w:rFonts w:ascii="Times" w:hAnsi="Times"/>
+          <w:sz w:val="22"/>
+          <w:szCs w:val="22"/>
+        </w:rPr>
+        <w:t xml:space="preserve"> is read into memory and placed in the objects </w:t>
       </w:r>
       <w:r>
         <w:rPr>
@@ -1054,47 +2077,6 @@
           <w:sz w:val="22"/>
           <w:szCs w:val="22"/>
         </w:rPr>
-        <w:t>data</w:t>
-      </w:r>
-      <w:r>
-        <w:rPr>
-          <w:rFonts w:ascii="Times" w:hAnsi="Times"/>
-          <w:sz w:val="22"/>
-          <w:szCs w:val="22"/>
-        </w:rPr>
-        <w:t xml:space="preserve"> pointer.  </w:t>
-      </w:r>
-      <w:r>
-        <w:rPr>
-          <w:rFonts w:ascii="Times" w:hAnsi="Times"/>
-          <w:sz w:val="22"/>
-          <w:szCs w:val="22"/>
-        </w:rPr>
-        <w:t xml:space="preserve"> For an input </w:t>
-      </w:r>
-      <w:r>
-        <w:rPr>
-          <w:rFonts w:ascii="Times" w:hAnsi="Times"/>
-          <w:sz w:val="22"/>
-          <w:szCs w:val="22"/>
-        </w:rPr>
-        <w:t>file,</w:t>
-      </w:r>
-      <w:r>
-        <w:rPr>
-          <w:rFonts w:ascii="Times" w:hAnsi="Times"/>
-          <w:sz w:val="22"/>
-          <w:szCs w:val="22"/>
-        </w:rPr>
-        <w:t xml:space="preserve"> we set </w:t>
-      </w:r>
-      <w:r>
-        <w:rPr>
-          <w:rFonts w:ascii="Times" w:hAnsi="Times"/>
-          <w:b/>
-          <w:sz w:val="22"/>
-          <w:szCs w:val="22"/>
-        </w:rPr>
         <w:t>resource</w:t>
       </w:r>
       <w:r>
@@ -1103,132 +2085,71 @@
           <w:sz w:val="22"/>
           <w:szCs w:val="22"/>
         </w:rPr>
-        <w:t xml:space="preserve"> as well (why?).  And if </w:t>
-      </w:r>
-      <w:r>
-        <w:rPr>
-          <w:rFonts w:ascii="Times" w:hAnsi="Times"/>
-          <w:sz w:val="22"/>
-          <w:szCs w:val="22"/>
-          <w:u w:val="single"/>
-        </w:rPr>
-        <w:t>via</w:t>
-      </w:r>
-      <w:r>
-        <w:rPr>
-          <w:rFonts w:ascii="Times" w:hAnsi="Times"/>
-          <w:sz w:val="22"/>
-          <w:szCs w:val="22"/>
-        </w:rPr>
-        <w:t xml:space="preserve"> is true (importing into GRID or DATASET from MATRIX/VECTOR) then we leave </w:t>
-      </w:r>
-      <w:r>
-        <w:rPr>
-          <w:rFonts w:ascii="Times" w:hAnsi="Times"/>
-          <w:b/>
-          <w:sz w:val="22"/>
-          <w:szCs w:val="22"/>
-        </w:rPr>
-        <w:t>data</w:t>
-      </w:r>
-      <w:r>
-        <w:rPr>
-          <w:rFonts w:ascii="Times" w:hAnsi="Times"/>
-          <w:sz w:val="22"/>
-          <w:szCs w:val="22"/>
-        </w:rPr>
-        <w:t xml:space="preserve"> = NULL (why?). Actually, </w:t>
-      </w:r>
-      <w:r>
-        <w:rPr>
-          <w:rFonts w:ascii="Times" w:hAnsi="Times"/>
-          <w:sz w:val="22"/>
-          <w:szCs w:val="22"/>
-        </w:rPr>
-        <w:t>a</w:t>
-      </w:r>
-      <w:r>
-        <w:rPr>
-          <w:rFonts w:ascii="Times" w:hAnsi="Times"/>
-          <w:sz w:val="22"/>
-          <w:szCs w:val="22"/>
-        </w:rPr>
         <w:t xml:space="preserve"> </w:t>
       </w:r>
       <w:r>
         <w:rPr>
           <w:rFonts w:ascii="Times" w:hAnsi="Times"/>
-          <w:b/>
-          <w:sz w:val="22"/>
-          <w:szCs w:val="22"/>
-        </w:rPr>
-        <w:t>data</w:t>
-      </w:r>
-      <w:r>
-        <w:rPr>
-          <w:rFonts w:ascii="Times" w:hAnsi="Times"/>
-          <w:sz w:val="22"/>
-          <w:szCs w:val="22"/>
-        </w:rPr>
-        <w:t xml:space="preserve"> = container statement </w:t>
-      </w:r>
-      <w:r>
-        <w:rPr>
-          <w:rFonts w:ascii="Times" w:hAnsi="Times"/>
-          <w:sz w:val="22"/>
-          <w:szCs w:val="22"/>
-        </w:rPr>
-        <w:t>is executed</w:t>
-      </w:r>
-      <w:r>
-        <w:rPr>
-          <w:rFonts w:ascii="Times" w:hAnsi="Times"/>
-          <w:sz w:val="22"/>
-          <w:szCs w:val="22"/>
-        </w:rPr>
-        <w:t xml:space="preserve"> under the various method cases, so perhaps </w:t>
-      </w:r>
-      <w:r>
-        <w:rPr>
-          <w:rFonts w:ascii="Times" w:hAnsi="Times"/>
-          <w:b/>
-          <w:sz w:val="22"/>
-          <w:szCs w:val="22"/>
-        </w:rPr>
-        <w:t>data</w:t>
-      </w:r>
-      <w:r>
-        <w:rPr>
-          <w:rFonts w:ascii="Times" w:hAnsi="Times"/>
-          <w:sz w:val="22"/>
-          <w:szCs w:val="22"/>
-        </w:rPr>
-        <w:t xml:space="preserve"> is always set.</w:t>
-      </w:r>
-      <w:r>
-        <w:rPr>
-          <w:rFonts w:ascii="Times" w:hAnsi="Times"/>
-          <w:sz w:val="22"/>
-          <w:szCs w:val="22"/>
-        </w:rPr>
-        <w:t xml:space="preserve">  </w:t>
-      </w:r>
-      <w:r>
-        <w:rPr>
-          <w:rFonts w:ascii="Times" w:hAnsi="Times"/>
-          <w:i/>
-          <w:sz w:val="22"/>
-          <w:szCs w:val="22"/>
-        </w:rPr>
-        <w:t>Actions: Check if the via test is pointless and should be removed</w:t>
-      </w:r>
-      <w:r>
-        <w:rPr>
-          <w:rFonts w:ascii="Times" w:hAnsi="Times"/>
-          <w:sz w:val="22"/>
-          <w:szCs w:val="22"/>
-        </w:rPr>
-        <w:t>.</w:t>
+          <w:sz w:val="22"/>
+          <w:szCs w:val="22"/>
+        </w:rPr>
+        <w:t>pointer</w:t>
+      </w:r>
+      <w:r>
+        <w:rPr>
+          <w:rFonts w:ascii="Times" w:hAnsi="Times"/>
+          <w:sz w:val="22"/>
+          <w:szCs w:val="22"/>
+        </w:rPr>
+        <w:t xml:space="preserve">, which is also returned </w:t>
+      </w:r>
+      <w:r>
+        <w:rPr>
+          <w:rFonts w:ascii="Times" w:hAnsi="Times"/>
+          <w:sz w:val="22"/>
+          <w:szCs w:val="22"/>
+        </w:rPr>
+        <w:t>to</w:t>
+      </w:r>
+      <w:r>
+        <w:rPr>
+          <w:rFonts w:ascii="Times" w:hAnsi="Times"/>
+          <w:sz w:val="22"/>
+          <w:szCs w:val="22"/>
+        </w:rPr>
+        <w:t xml:space="preserve"> the </w:t>
+      </w:r>
+      <w:r>
+        <w:rPr>
+          <w:rFonts w:ascii="Times" w:hAnsi="Times"/>
+          <w:sz w:val="22"/>
+          <w:szCs w:val="22"/>
+        </w:rPr>
+        <w:t>caller</w:t>
+      </w:r>
+      <w:r>
+        <w:rPr>
+          <w:rFonts w:ascii="Times" w:hAnsi="Times"/>
+          <w:sz w:val="22"/>
+          <w:szCs w:val="22"/>
+        </w:rPr>
+        <w:t xml:space="preserve">.  </w:t>
+      </w:r>
+      <w:r>
+        <w:rPr>
+          <w:rFonts w:ascii="Times" w:hAnsi="Times"/>
+          <w:sz w:val="22"/>
+          <w:szCs w:val="22"/>
+        </w:rPr>
+        <w:t>You</w:t>
+      </w:r>
+      <w:r>
+        <w:rPr>
+          <w:rFonts w:ascii="Times" w:hAnsi="Times"/>
+          <w:sz w:val="22"/>
+          <w:szCs w:val="22"/>
+        </w:rPr>
+        <w:t xml:space="preserve"> may call it twice for grids and images.</w:t>
       </w:r>
     </w:p>
     <w:p>
@@ -1267,23 +2188,151 @@
           <w:sz w:val="22"/>
           <w:szCs w:val="22"/>
         </w:rPr>
-        <w:t xml:space="preserve">: Given the input container we write to files or memory.  File is straightforward.  For the other </w:t>
-      </w:r>
-      <w:r>
-        <w:rPr>
-          <w:rFonts w:ascii="Times" w:hAnsi="Times"/>
-          <w:sz w:val="22"/>
-          <w:szCs w:val="22"/>
-        </w:rPr>
-        <w:t>methods,</w:t>
-      </w:r>
-      <w:r>
-        <w:rPr>
-          <w:rFonts w:ascii="Times" w:hAnsi="Times"/>
-          <w:sz w:val="22"/>
-          <w:szCs w:val="22"/>
-        </w:rPr>
-        <w:t xml:space="preserve"> the memory ends up being attached to the objects </w:t>
+        <w:t xml:space="preserve">: Given </w:t>
+      </w:r>
+      <w:r>
+        <w:rPr>
+          <w:rFonts w:ascii="Times" w:hAnsi="Times"/>
+          <w:sz w:val="22"/>
+          <w:szCs w:val="22"/>
+        </w:rPr>
+        <w:t xml:space="preserve">a </w:t>
+      </w:r>
+      <w:r>
+        <w:rPr>
+          <w:rFonts w:ascii="Times" w:hAnsi="Times"/>
+          <w:sz w:val="22"/>
+          <w:szCs w:val="22"/>
+        </w:rPr>
+        <w:t xml:space="preserve">container </w:t>
+      </w:r>
+      <w:r>
+        <w:rPr>
+          <w:rFonts w:ascii="Times" w:hAnsi="Times"/>
+          <w:sz w:val="22"/>
+          <w:szCs w:val="22"/>
+        </w:rPr>
+        <w:t xml:space="preserve">and </w:t>
+      </w:r>
+      <w:r>
+        <w:rPr>
+          <w:rFonts w:ascii="Times" w:hAnsi="Times"/>
+          <w:sz w:val="22"/>
+          <w:szCs w:val="22"/>
+        </w:rPr>
+        <w:t xml:space="preserve">the </w:t>
+      </w:r>
+      <w:r>
+        <w:rPr>
+          <w:rFonts w:ascii="Times" w:hAnsi="Times"/>
+          <w:sz w:val="22"/>
+          <w:szCs w:val="22"/>
+        </w:rPr>
+        <w:t xml:space="preserve">output destination </w:t>
+      </w:r>
+      <w:r>
+        <w:rPr>
+          <w:rFonts w:ascii="Times" w:hAnsi="Times"/>
+          <w:sz w:val="22"/>
+          <w:szCs w:val="22"/>
+        </w:rPr>
+        <w:t>(</w:t>
+      </w:r>
+      <w:r>
+        <w:rPr>
+          <w:rFonts w:ascii="Times" w:hAnsi="Times"/>
+          <w:sz w:val="22"/>
+          <w:szCs w:val="22"/>
+        </w:rPr>
+        <w:t>actual</w:t>
+      </w:r>
+      <w:r>
+        <w:rPr>
+          <w:rFonts w:ascii="Times" w:hAnsi="Times"/>
+          <w:sz w:val="22"/>
+          <w:szCs w:val="22"/>
+        </w:rPr>
+        <w:t xml:space="preserve"> or virtual file </w:t>
+      </w:r>
+      <w:r>
+        <w:rPr>
+          <w:rFonts w:ascii="Times" w:hAnsi="Times"/>
+          <w:sz w:val="22"/>
+          <w:szCs w:val="22"/>
+        </w:rPr>
+        <w:t>name</w:t>
+      </w:r>
+      <w:r>
+        <w:rPr>
+          <w:rFonts w:ascii="Times" w:hAnsi="Times"/>
+          <w:sz w:val="22"/>
+          <w:szCs w:val="22"/>
+        </w:rPr>
+        <w:t xml:space="preserve">), </w:t>
+      </w:r>
+      <w:r>
+        <w:rPr>
+          <w:rFonts w:ascii="Times" w:hAnsi="Times"/>
+          <w:sz w:val="22"/>
+          <w:szCs w:val="22"/>
+        </w:rPr>
+        <w:t>we write</w:t>
+      </w:r>
+      <w:r>
+        <w:rPr>
+          <w:rFonts w:ascii="Times" w:hAnsi="Times"/>
+          <w:sz w:val="22"/>
+          <w:szCs w:val="22"/>
+        </w:rPr>
+        <w:t xml:space="preserve"> data</w:t>
+      </w:r>
+      <w:r>
+        <w:rPr>
+          <w:rFonts w:ascii="Times" w:hAnsi="Times"/>
+          <w:sz w:val="22"/>
+          <w:szCs w:val="22"/>
+        </w:rPr>
+        <w:t xml:space="preserve"> to </w:t>
+      </w:r>
+      <w:r>
+        <w:rPr>
+          <w:rFonts w:ascii="Times" w:hAnsi="Times"/>
+          <w:sz w:val="22"/>
+          <w:szCs w:val="22"/>
+        </w:rPr>
+        <w:t>a file</w:t>
+      </w:r>
+      <w:r>
+        <w:rPr>
+          <w:rFonts w:ascii="Times" w:hAnsi="Times"/>
+          <w:sz w:val="22"/>
+          <w:szCs w:val="22"/>
+        </w:rPr>
+        <w:t xml:space="preserve"> or </w:t>
+      </w:r>
+      <w:r>
+        <w:rPr>
+          <w:rFonts w:ascii="Times" w:hAnsi="Times"/>
+          <w:sz w:val="22"/>
+          <w:szCs w:val="22"/>
+        </w:rPr>
+        <w:t xml:space="preserve">memory.  </w:t>
+      </w:r>
+      <w:r>
+        <w:rPr>
+          <w:rFonts w:ascii="Times" w:hAnsi="Times"/>
+          <w:sz w:val="22"/>
+          <w:szCs w:val="22"/>
+        </w:rPr>
+        <w:t xml:space="preserve">Other than for actual file destinations, </w:t>
+      </w:r>
+      <w:r>
+        <w:rPr>
+          <w:rFonts w:ascii="Times" w:hAnsi="Times"/>
+          <w:sz w:val="22"/>
+          <w:szCs w:val="22"/>
+        </w:rPr>
+        <w:t xml:space="preserve">the memory ends up being attached to the objects </w:t>
       </w:r>
       <w:r>
         <w:rPr>
@@ -1300,24 +2349,7 @@
           <w:sz w:val="22"/>
           <w:szCs w:val="22"/>
         </w:rPr>
-        <w:t xml:space="preserve"> pointer, and the </w:t>
-      </w:r>
-      <w:r>
-        <w:rPr>
-          <w:rFonts w:ascii="Times" w:hAnsi="Times"/>
-          <w:b/>
-          <w:sz w:val="22"/>
-          <w:szCs w:val="22"/>
-        </w:rPr>
-        <w:t>data</w:t>
-      </w:r>
-      <w:r>
-        <w:rPr>
-          <w:rFonts w:ascii="Times" w:hAnsi="Times"/>
-          <w:sz w:val="22"/>
-          <w:szCs w:val="22"/>
-        </w:rPr>
-        <w:t xml:space="preserve"> pointer is set to NULL.</w:t>
+        <w:t xml:space="preserve"> pointer.</w:t>
       </w:r>
     </w:p>
     <w:p>
@@ -1356,15 +2388,47 @@
           <w:sz w:val="22"/>
           <w:szCs w:val="22"/>
         </w:rPr>
-        <w:t>: This simply takes the virtual file name and returns a pointer to the container.</w:t>
-      </w:r>
-      <w:r>
-        <w:rPr>
-          <w:rFonts w:ascii="Times" w:hAnsi="Times"/>
-          <w:sz w:val="22"/>
-          <w:szCs w:val="22"/>
-        </w:rPr>
-        <w:t xml:space="preserve">  This is how a module will access a container “written” to a virtual file. It will set </w:t>
+        <w:t xml:space="preserve">: </w:t>
+      </w:r>
+      <w:r>
+        <w:rPr>
+          <w:rFonts w:ascii="Times" w:hAnsi="Times"/>
+          <w:sz w:val="22"/>
+          <w:szCs w:val="22"/>
+        </w:rPr>
+        <w:t>T</w:t>
+      </w:r>
+      <w:r>
+        <w:rPr>
+          <w:rFonts w:ascii="Times" w:hAnsi="Times"/>
+          <w:sz w:val="22"/>
+          <w:szCs w:val="22"/>
+        </w:rPr>
+        <w:t xml:space="preserve">akes </w:t>
+      </w:r>
+      <w:r>
+        <w:rPr>
+          <w:rFonts w:ascii="Times" w:hAnsi="Times"/>
+          <w:sz w:val="22"/>
+          <w:szCs w:val="22"/>
+        </w:rPr>
+        <w:t>a</w:t>
+      </w:r>
+      <w:r>
+        <w:rPr>
+          <w:rFonts w:ascii="Times" w:hAnsi="Times"/>
+          <w:sz w:val="22"/>
+          <w:szCs w:val="22"/>
+        </w:rPr>
+        <w:t xml:space="preserve"> virtual file name and returns </w:t>
+      </w:r>
+      <w:r>
+        <w:rPr>
+          <w:rFonts w:ascii="Times" w:hAnsi="Times"/>
+          <w:sz w:val="22"/>
+          <w:szCs w:val="22"/>
+        </w:rPr>
+        <w:t xml:space="preserve">the </w:t>
       </w:r>
       <w:r>
         <w:rPr>
@@ -1373,23 +2437,6 @@
           <w:sz w:val="22"/>
           <w:szCs w:val="22"/>
         </w:rPr>
-        <w:t>data</w:t>
-      </w:r>
-      <w:r>
-        <w:rPr>
-          <w:rFonts w:ascii="Times" w:hAnsi="Times"/>
-          <w:sz w:val="22"/>
-          <w:szCs w:val="22"/>
-        </w:rPr>
-        <w:t xml:space="preserve"> = </w:t>
-      </w:r>
-      <w:r>
-        <w:rPr>
-          <w:rFonts w:ascii="Times" w:hAnsi="Times"/>
-          <w:b/>
-          <w:sz w:val="22"/>
-          <w:szCs w:val="22"/>
-        </w:rPr>
         <w:t>resource</w:t>
       </w:r>
       <w:r>
@@ -1398,33 +2445,71 @@
           <w:sz w:val="22"/>
           <w:szCs w:val="22"/>
         </w:rPr>
-        <w:t xml:space="preserve"> then </w:t>
-      </w:r>
-      <w:r>
-        <w:rPr>
-          <w:rFonts w:ascii="Times" w:hAnsi="Times"/>
-          <w:b/>
-          <w:sz w:val="22"/>
-          <w:szCs w:val="22"/>
-        </w:rPr>
-        <w:t>resource</w:t>
-      </w:r>
-      <w:r>
-        <w:rPr>
-          <w:rFonts w:ascii="Times" w:hAnsi="Times"/>
-          <w:sz w:val="22"/>
-          <w:szCs w:val="22"/>
-        </w:rPr>
-        <w:t xml:space="preserve"> = NULL, and return </w:t>
-      </w:r>
-      <w:r>
-        <w:rPr>
-          <w:rFonts w:ascii="Times" w:hAnsi="Times"/>
-          <w:b/>
-          <w:sz w:val="22"/>
-          <w:szCs w:val="22"/>
-        </w:rPr>
-        <w:t>data</w:t>
+        <w:t xml:space="preserve"> pointer to the </w:t>
+      </w:r>
+      <w:r>
+        <w:rPr>
+          <w:rFonts w:ascii="Times" w:hAnsi="Times"/>
+          <w:sz w:val="22"/>
+          <w:szCs w:val="22"/>
+        </w:rPr>
+        <w:t xml:space="preserve">corresponding </w:t>
+      </w:r>
+      <w:r>
+        <w:rPr>
+          <w:rFonts w:ascii="Times" w:hAnsi="Times"/>
+          <w:sz w:val="22"/>
+          <w:szCs w:val="22"/>
+        </w:rPr>
+        <w:t>container.</w:t>
+      </w:r>
+      <w:r>
+        <w:rPr>
+          <w:rFonts w:ascii="Times" w:hAnsi="Times"/>
+          <w:sz w:val="22"/>
+          <w:szCs w:val="22"/>
+        </w:rPr>
+        <w:t xml:space="preserve">  This is how </w:t>
+      </w:r>
+      <w:r>
+        <w:rPr>
+          <w:rFonts w:ascii="Times" w:hAnsi="Times"/>
+          <w:sz w:val="22"/>
+          <w:szCs w:val="22"/>
+        </w:rPr>
+        <w:t>we</w:t>
+      </w:r>
+      <w:r>
+        <w:rPr>
+          <w:rFonts w:ascii="Times" w:hAnsi="Times"/>
+          <w:sz w:val="22"/>
+          <w:szCs w:val="22"/>
+        </w:rPr>
+        <w:t xml:space="preserve"> access a container “written” to a virtual file</w:t>
+      </w:r>
+      <w:r>
+        <w:rPr>
+          <w:rFonts w:ascii="Times" w:hAnsi="Times"/>
+          <w:sz w:val="22"/>
+          <w:szCs w:val="22"/>
+        </w:rPr>
+        <w:t xml:space="preserve"> by a </w:t>
+      </w:r>
+      <w:r>
+        <w:rPr>
+          <w:rFonts w:ascii="Times" w:hAnsi="Times"/>
+          <w:sz w:val="22"/>
+          <w:szCs w:val="22"/>
+        </w:rPr>
+        <w:t xml:space="preserve">GMT </w:t>
+      </w:r>
+      <w:r>
+        <w:rPr>
+          <w:rFonts w:ascii="Times" w:hAnsi="Times"/>
+          <w:sz w:val="22"/>
+          <w:szCs w:val="22"/>
+        </w:rPr>
+        <w:t>module</w:t>
       </w:r>
       <w:r>
         <w:rPr>
@@ -1471,75 +2556,23 @@
           <w:sz w:val="22"/>
           <w:szCs w:val="22"/>
         </w:rPr>
-        <w:t xml:space="preserve">: For input we set </w:t>
-      </w:r>
-      <w:r>
-        <w:rPr>
-          <w:rFonts w:ascii="Times" w:hAnsi="Times"/>
-          <w:b/>
-          <w:sz w:val="22"/>
-          <w:szCs w:val="22"/>
-        </w:rPr>
-        <w:t>data</w:t>
-      </w:r>
-      <w:r>
-        <w:rPr>
-          <w:rFonts w:ascii="Times" w:hAnsi="Times"/>
-          <w:sz w:val="22"/>
-          <w:szCs w:val="22"/>
-        </w:rPr>
-        <w:t xml:space="preserve"> = </w:t>
-      </w:r>
-      <w:r>
-        <w:rPr>
-          <w:rFonts w:ascii="Times" w:hAnsi="Times"/>
-          <w:b/>
-          <w:sz w:val="22"/>
-          <w:szCs w:val="22"/>
-        </w:rPr>
-        <w:t>resource</w:t>
-      </w:r>
-      <w:r>
-        <w:rPr>
-          <w:rFonts w:ascii="Times" w:hAnsi="Times"/>
-          <w:sz w:val="22"/>
-          <w:szCs w:val="22"/>
-        </w:rPr>
-        <w:t xml:space="preserve"> and </w:t>
-      </w:r>
-      <w:r>
-        <w:rPr>
-          <w:rFonts w:ascii="Times" w:hAnsi="Times"/>
-          <w:b/>
-          <w:sz w:val="22"/>
-          <w:szCs w:val="22"/>
-        </w:rPr>
-        <w:t>resource</w:t>
-      </w:r>
-      <w:r>
-        <w:rPr>
-          <w:rFonts w:ascii="Times" w:hAnsi="Times"/>
-          <w:sz w:val="22"/>
-          <w:szCs w:val="22"/>
-        </w:rPr>
-        <w:t xml:space="preserve"> = NULL again. </w:t>
-      </w:r>
-      <w:r>
-        <w:rPr>
-          <w:rFonts w:ascii="Times" w:hAnsi="Times"/>
-          <w:sz w:val="22"/>
-          <w:szCs w:val="22"/>
-        </w:rPr>
-        <w:t xml:space="preserve"> </w:t>
-      </w:r>
-      <w:r>
-        <w:rPr>
-          <w:rFonts w:ascii="Times" w:hAnsi="Times"/>
-          <w:i/>
-          <w:sz w:val="22"/>
-          <w:szCs w:val="22"/>
-        </w:rPr>
-        <w:t>Actions: Add debug message</w:t>
+        <w:t xml:space="preserve">: </w:t>
+      </w:r>
+      <w:r>
+        <w:rPr>
+          <w:rFonts w:ascii="Times" w:hAnsi="Times"/>
+          <w:sz w:val="22"/>
+          <w:szCs w:val="22"/>
+        </w:rPr>
+        <w:t>Not clear what its purpose is now</w:t>
+      </w:r>
+      <w:r>
+        <w:rPr>
+          <w:rFonts w:ascii="Times" w:hAnsi="Times"/>
+          <w:sz w:val="22"/>
+          <w:szCs w:val="22"/>
+        </w:rPr>
+        <w:t>, but it is nice to close what was opened</w:t>
       </w:r>
       <w:r>
         <w:rPr>
@@ -1586,23 +2619,55 @@
           <w:sz w:val="22"/>
           <w:szCs w:val="22"/>
         </w:rPr>
-        <w:t xml:space="preserve">: This </w:t>
-      </w:r>
-      <w:r>
-        <w:rPr>
-          <w:rFonts w:ascii="Times" w:hAnsi="Times"/>
-          <w:sz w:val="22"/>
-          <w:szCs w:val="22"/>
-        </w:rPr>
-        <w:t>just</w:t>
-      </w:r>
-      <w:r>
-        <w:rPr>
-          <w:rFonts w:ascii="Times" w:hAnsi="Times"/>
-          <w:sz w:val="22"/>
-          <w:szCs w:val="22"/>
-        </w:rPr>
-        <w:t xml:space="preserve"> resets internal variables so the container can be used again.</w:t>
+        <w:t xml:space="preserve">: </w:t>
+      </w:r>
+      <w:r>
+        <w:rPr>
+          <w:rFonts w:ascii="Times" w:hAnsi="Times"/>
+          <w:sz w:val="22"/>
+          <w:szCs w:val="22"/>
+        </w:rPr>
+        <w:t>R</w:t>
+      </w:r>
+      <w:r>
+        <w:rPr>
+          <w:rFonts w:ascii="Times" w:hAnsi="Times"/>
+          <w:sz w:val="22"/>
+          <w:szCs w:val="22"/>
+        </w:rPr>
+        <w:t xml:space="preserve">esets internal variables so the container </w:t>
+      </w:r>
+      <w:r>
+        <w:rPr>
+          <w:rFonts w:ascii="Times" w:hAnsi="Times"/>
+          <w:sz w:val="22"/>
+          <w:szCs w:val="22"/>
+        </w:rPr>
+        <w:t>may</w:t>
+      </w:r>
+      <w:r>
+        <w:rPr>
+          <w:rFonts w:ascii="Times" w:hAnsi="Times"/>
+          <w:sz w:val="22"/>
+          <w:szCs w:val="22"/>
+        </w:rPr>
+        <w:t xml:space="preserve"> be </w:t>
+      </w:r>
+      <w:r>
+        <w:rPr>
+          <w:rFonts w:ascii="Times" w:hAnsi="Times"/>
+          <w:sz w:val="22"/>
+          <w:szCs w:val="22"/>
+        </w:rPr>
+        <w:t>read</w:t>
+      </w:r>
+      <w:r>
+        <w:rPr>
+          <w:rFonts w:ascii="Times" w:hAnsi="Times"/>
+          <w:sz w:val="22"/>
+          <w:szCs w:val="22"/>
+        </w:rPr>
+        <w:t xml:space="preserve"> again.</w:t>
       </w:r>
       <w:r>
         <w:rPr>
@@ -1620,6 +2685,15 @@
           <w:szCs w:val="22"/>
         </w:rPr>
         <w:t>Actions: Add debug message</w:t>
+      </w:r>
+      <w:r>
+        <w:rPr>
+          <w:rFonts w:ascii="Times" w:hAnsi="Times"/>
+          <w:i/>
+          <w:sz w:val="22"/>
+          <w:szCs w:val="22"/>
+        </w:rPr>
+        <w:t>s.</w:t>
       </w:r>
     </w:p>
     <w:p>
@@ -1658,10 +2732,112 @@
           <w:sz w:val="22"/>
           <w:szCs w:val="22"/>
         </w:rPr>
-        <w:t>: Takes address to a container and frees its content and removes (</w:t>
-      </w:r>
-      <w:bookmarkStart w:id="0" w:name="_GoBack"/>
-      <w:bookmarkEnd w:id="0"/>
+        <w:t xml:space="preserve">: Takes a container </w:t>
+      </w:r>
+      <w:r>
+        <w:rPr>
+          <w:rFonts w:ascii="Times" w:hAnsi="Times"/>
+          <w:sz w:val="22"/>
+          <w:szCs w:val="22"/>
+        </w:rPr>
+        <w:t xml:space="preserve">address </w:t>
+      </w:r>
+      <w:r>
+        <w:rPr>
+          <w:rFonts w:ascii="Times" w:hAnsi="Times"/>
+          <w:sz w:val="22"/>
+          <w:szCs w:val="22"/>
+        </w:rPr>
+        <w:t>and frees its content and removes (</w:t>
+      </w:r>
+      <w:r>
+        <w:rPr>
+          <w:rFonts w:ascii="Times" w:hAnsi="Times"/>
+          <w:sz w:val="22"/>
+          <w:szCs w:val="22"/>
+        </w:rPr>
+        <w:t xml:space="preserve">and </w:t>
+      </w:r>
+      <w:r>
+        <w:rPr>
+          <w:rFonts w:ascii="Times" w:hAnsi="Times"/>
+          <w:sz w:val="22"/>
+          <w:szCs w:val="22"/>
+        </w:rPr>
+        <w:t>un</w:t>
+      </w:r>
+      <w:r>
+        <w:rPr>
+          <w:rFonts w:ascii="Times" w:hAnsi="Times"/>
+          <w:sz w:val="22"/>
+          <w:szCs w:val="22"/>
+        </w:rPr>
+        <w:t>-</w:t>
+      </w:r>
+      <w:r>
+        <w:rPr>
+          <w:rFonts w:ascii="Times" w:hAnsi="Times"/>
+          <w:sz w:val="22"/>
+          <w:szCs w:val="22"/>
+        </w:rPr>
+        <w:t>registers</w:t>
+      </w:r>
+      <w:r>
+        <w:rPr>
+          <w:rFonts w:ascii="Times" w:hAnsi="Times"/>
+          <w:sz w:val="22"/>
+          <w:szCs w:val="22"/>
+        </w:rPr>
+        <w:t xml:space="preserve">) the object.  However, </w:t>
+      </w:r>
+      <w:r>
+        <w:rPr>
+          <w:rFonts w:ascii="Times" w:hAnsi="Times"/>
+          <w:sz w:val="22"/>
+          <w:szCs w:val="22"/>
+        </w:rPr>
+        <w:t>this</w:t>
+      </w:r>
+      <w:r>
+        <w:rPr>
+          <w:rFonts w:ascii="Times" w:hAnsi="Times"/>
+          <w:sz w:val="22"/>
+          <w:szCs w:val="22"/>
+        </w:rPr>
+        <w:t xml:space="preserve"> may fail benignly if </w:t>
+      </w:r>
+      <w:r>
+        <w:rPr>
+          <w:rFonts w:ascii="Times" w:hAnsi="Times"/>
+          <w:sz w:val="22"/>
+          <w:szCs w:val="22"/>
+        </w:rPr>
+        <w:t>we pass</w:t>
+      </w:r>
+      <w:r>
+        <w:rPr>
+          <w:rFonts w:ascii="Times" w:hAnsi="Times"/>
+          <w:sz w:val="22"/>
+          <w:szCs w:val="22"/>
+        </w:rPr>
+        <w:t xml:space="preserve"> a container created at a higher module level tha</w:t>
+      </w:r>
+      <w:r>
+        <w:rPr>
+          <w:rFonts w:ascii="Times" w:hAnsi="Times"/>
+          <w:sz w:val="22"/>
+          <w:szCs w:val="22"/>
+        </w:rPr>
+        <w:t>n</w:t>
+      </w:r>
+      <w:r>
+        <w:rPr>
+          <w:rFonts w:ascii="Times" w:hAnsi="Times"/>
+          <w:sz w:val="22"/>
+          <w:szCs w:val="22"/>
+        </w:rPr>
+        <w:t xml:space="preserve"> where </w:t>
+      </w:r>
       <w:proofErr w:type="spellStart"/>
       <w:r>
         <w:rPr>
@@ -1669,7 +2845,7 @@
           <w:sz w:val="22"/>
           <w:szCs w:val="22"/>
         </w:rPr>
-        <w:t>unregisteres</w:t>
+        <w:t>GMT_Destroy_Data</w:t>
       </w:r>
       <w:proofErr w:type="spellEnd"/>
       <w:r>
@@ -1678,7 +2854,55 @@
           <w:sz w:val="22"/>
           <w:szCs w:val="22"/>
         </w:rPr>
-        <w:t xml:space="preserve">) the object.  However, destroy may fail benignly if it is told to free a container that was created at a higher module level that where it is called.  We cannot delete containers created outside the level we are at except </w:t>
+        <w:t xml:space="preserve"> is called.  We cannot delete containers created </w:t>
+      </w:r>
+      <w:r>
+        <w:rPr>
+          <w:rFonts w:ascii="Times" w:hAnsi="Times"/>
+          <w:sz w:val="22"/>
+          <w:szCs w:val="22"/>
+        </w:rPr>
+        <w:t>above</w:t>
+      </w:r>
+      <w:r>
+        <w:rPr>
+          <w:rFonts w:ascii="Times" w:hAnsi="Times"/>
+          <w:sz w:val="22"/>
+          <w:szCs w:val="22"/>
+        </w:rPr>
+        <w:t xml:space="preserve"> the level we are </w:t>
+      </w:r>
+      <w:r>
+        <w:rPr>
+          <w:rFonts w:ascii="Times" w:hAnsi="Times"/>
+          <w:sz w:val="22"/>
+          <w:szCs w:val="22"/>
+        </w:rPr>
+        <w:t xml:space="preserve">presently </w:t>
+      </w:r>
+      <w:r>
+        <w:rPr>
+          <w:rFonts w:ascii="Times" w:hAnsi="Times"/>
+          <w:sz w:val="22"/>
+          <w:szCs w:val="22"/>
+        </w:rPr>
+        <w:t>at except</w:t>
+      </w:r>
+      <w:r>
+        <w:rPr>
+          <w:rFonts w:ascii="Times" w:hAnsi="Times"/>
+          <w:sz w:val="22"/>
+          <w:szCs w:val="22"/>
+        </w:rPr>
+        <w:t xml:space="preserve"> for dummy</w:t>
+      </w:r>
+      <w:r>
+        <w:rPr>
+          <w:rFonts w:ascii="Times" w:hAnsi="Times"/>
+          <w:sz w:val="22"/>
+          <w:szCs w:val="22"/>
+        </w:rPr>
+        <w:t xml:space="preserve"> </w:t>
       </w:r>
       <w:r>
         <w:rPr>
@@ -1695,7 +2919,23 @@
           <w:sz w:val="22"/>
           <w:szCs w:val="22"/>
         </w:rPr>
-        <w:t xml:space="preserve"> objects.</w:t>
+        <w:t xml:space="preserve"> </w:t>
+      </w:r>
+      <w:r>
+        <w:rPr>
+          <w:rFonts w:ascii="Times" w:hAnsi="Times"/>
+          <w:sz w:val="22"/>
+          <w:szCs w:val="22"/>
+        </w:rPr>
+        <w:t xml:space="preserve">output </w:t>
+      </w:r>
+      <w:r>
+        <w:rPr>
+          <w:rFonts w:ascii="Times" w:hAnsi="Times"/>
+          <w:sz w:val="22"/>
+          <w:szCs w:val="22"/>
+        </w:rPr>
+        <w:t>objects.</w:t>
       </w:r>
     </w:p>
     <w:p>
@@ -1707,6 +2947,8 @@
           <w:szCs w:val="22"/>
         </w:rPr>
       </w:pPr>
+      <w:bookmarkStart w:id="0" w:name="_GoBack"/>
+      <w:bookmarkEnd w:id="0"/>
     </w:p>
     <w:p>
       <w:pPr>

</xml_diff>